<commit_message>
docs: Capstone project report
Project Overview added. Dataset exploration details added. Reference for
CIFAR-10 research paper added.
</commit_message>
<xml_diff>
--- a/capstone/capstone.docx
+++ b/capstone/capstone.docx
@@ -11,7 +11,7 @@
         <w:jc w:val="center"/>
         <w:outlineLvl w:val="1"/>
         <w:rPr>
-          <w:rFonts w:ascii="Segoe UI" w:eastAsia="Times New Roman" w:hAnsi="Segoe UI" w:cs="Segoe UI"/>
+          <w:rFonts w:eastAsia="Times New Roman" w:cstheme="minorHAnsi"/>
           <w:b/>
           <w:bCs/>
           <w:color w:val="24292E"/>
@@ -29,7 +29,7 @@
         <w:jc w:val="center"/>
         <w:outlineLvl w:val="1"/>
         <w:rPr>
-          <w:rFonts w:ascii="Segoe UI" w:eastAsia="Times New Roman" w:hAnsi="Segoe UI" w:cs="Segoe UI"/>
+          <w:rFonts w:eastAsia="Times New Roman" w:cstheme="minorHAnsi"/>
           <w:b/>
           <w:bCs/>
           <w:color w:val="24292E"/>
@@ -39,7 +39,7 @@
       </w:pPr>
       <w:r>
         <w:rPr>
-          <w:rFonts w:ascii="Segoe UI" w:eastAsia="Times New Roman" w:hAnsi="Segoe UI" w:cs="Segoe UI"/>
+          <w:rFonts w:eastAsia="Times New Roman" w:cstheme="minorHAnsi"/>
           <w:b/>
           <w:bCs/>
           <w:color w:val="24292E"/>
@@ -50,7 +50,7 @@
       </w:r>
       <w:r>
         <w:rPr>
-          <w:rFonts w:ascii="Segoe UI" w:eastAsia="Times New Roman" w:hAnsi="Segoe UI" w:cs="Segoe UI"/>
+          <w:rFonts w:eastAsia="Times New Roman" w:cstheme="minorHAnsi"/>
           <w:b/>
           <w:bCs/>
           <w:color w:val="24292E"/>
@@ -61,7 +61,7 @@
       </w:r>
       <w:r>
         <w:rPr>
-          <w:rFonts w:ascii="Segoe UI" w:eastAsia="Times New Roman" w:hAnsi="Segoe UI" w:cs="Segoe UI"/>
+          <w:rFonts w:eastAsia="Times New Roman" w:cstheme="minorHAnsi"/>
           <w:b/>
           <w:bCs/>
           <w:color w:val="24292E"/>
@@ -80,7 +80,7 @@
         <w:jc w:val="center"/>
         <w:outlineLvl w:val="1"/>
         <w:rPr>
-          <w:rFonts w:ascii="Segoe UI" w:eastAsia="Times New Roman" w:hAnsi="Segoe UI" w:cs="Segoe UI"/>
+          <w:rFonts w:eastAsia="Times New Roman" w:cstheme="minorHAnsi"/>
           <w:b/>
           <w:bCs/>
           <w:color w:val="24292E"/>
@@ -98,7 +98,7 @@
         <w:jc w:val="center"/>
         <w:outlineLvl w:val="1"/>
         <w:rPr>
-          <w:rFonts w:ascii="Segoe UI" w:eastAsia="Times New Roman" w:hAnsi="Segoe UI" w:cs="Segoe UI"/>
+          <w:rFonts w:eastAsia="Times New Roman" w:cstheme="minorHAnsi"/>
           <w:b/>
           <w:bCs/>
           <w:color w:val="24292E"/>
@@ -116,7 +116,7 @@
         <w:jc w:val="center"/>
         <w:outlineLvl w:val="1"/>
         <w:rPr>
-          <w:rFonts w:ascii="Segoe UI" w:eastAsia="Times New Roman" w:hAnsi="Segoe UI" w:cs="Segoe UI"/>
+          <w:rFonts w:eastAsia="Times New Roman" w:cstheme="minorHAnsi"/>
           <w:b/>
           <w:bCs/>
           <w:color w:val="24292E"/>
@@ -127,7 +127,7 @@
       <w:proofErr w:type="spellStart"/>
       <w:r>
         <w:rPr>
-          <w:rFonts w:ascii="Segoe UI" w:eastAsia="Times New Roman" w:hAnsi="Segoe UI" w:cs="Segoe UI"/>
+          <w:rFonts w:eastAsia="Times New Roman" w:cstheme="minorHAnsi"/>
           <w:b/>
           <w:bCs/>
           <w:color w:val="24292E"/>
@@ -139,7 +139,7 @@
       <w:proofErr w:type="spellEnd"/>
       <w:r>
         <w:rPr>
-          <w:rFonts w:ascii="Segoe UI" w:eastAsia="Times New Roman" w:hAnsi="Segoe UI" w:cs="Segoe UI"/>
+          <w:rFonts w:eastAsia="Times New Roman" w:cstheme="minorHAnsi"/>
           <w:b/>
           <w:bCs/>
           <w:color w:val="24292E"/>
@@ -158,7 +158,7 @@
         <w:jc w:val="center"/>
         <w:outlineLvl w:val="1"/>
         <w:rPr>
-          <w:rFonts w:ascii="Segoe UI" w:eastAsia="Times New Roman" w:hAnsi="Segoe UI" w:cs="Segoe UI"/>
+          <w:rFonts w:eastAsia="Times New Roman" w:cstheme="minorHAnsi"/>
           <w:b/>
           <w:bCs/>
           <w:color w:val="24292E"/>
@@ -176,7 +176,7 @@
         <w:jc w:val="center"/>
         <w:outlineLvl w:val="1"/>
         <w:rPr>
-          <w:rFonts w:ascii="Segoe UI" w:eastAsia="Times New Roman" w:hAnsi="Segoe UI" w:cs="Segoe UI"/>
+          <w:rFonts w:eastAsia="Times New Roman" w:cstheme="minorHAnsi"/>
           <w:b/>
           <w:bCs/>
           <w:color w:val="24292E"/>
@@ -194,7 +194,7 @@
         <w:jc w:val="center"/>
         <w:outlineLvl w:val="1"/>
         <w:rPr>
-          <w:rFonts w:ascii="Segoe UI" w:eastAsia="Times New Roman" w:hAnsi="Segoe UI" w:cs="Segoe UI"/>
+          <w:rFonts w:eastAsia="Times New Roman" w:cstheme="minorHAnsi"/>
           <w:b/>
           <w:bCs/>
           <w:color w:val="24292E"/>
@@ -204,7 +204,7 @@
       </w:pPr>
       <w:r>
         <w:rPr>
-          <w:rFonts w:ascii="Segoe UI" w:eastAsia="Times New Roman" w:hAnsi="Segoe UI" w:cs="Segoe UI"/>
+          <w:rFonts w:eastAsia="Times New Roman" w:cstheme="minorHAnsi"/>
           <w:b/>
           <w:bCs/>
           <w:color w:val="24292E"/>
@@ -223,7 +223,7 @@
         <w:jc w:val="center"/>
         <w:outlineLvl w:val="1"/>
         <w:rPr>
-          <w:rFonts w:ascii="Segoe UI" w:eastAsia="Times New Roman" w:hAnsi="Segoe UI" w:cs="Segoe UI"/>
+          <w:rFonts w:eastAsia="Times New Roman" w:cstheme="minorHAnsi"/>
           <w:b/>
           <w:bCs/>
           <w:color w:val="24292E"/>
@@ -233,7 +233,7 @@
       </w:pPr>
       <w:r>
         <w:rPr>
-          <w:rFonts w:ascii="Segoe UI" w:eastAsia="Times New Roman" w:hAnsi="Segoe UI" w:cs="Segoe UI"/>
+          <w:rFonts w:eastAsia="Times New Roman" w:cstheme="minorHAnsi"/>
           <w:b/>
           <w:bCs/>
           <w:color w:val="24292E"/>
@@ -252,7 +252,7 @@
         <w:jc w:val="center"/>
         <w:outlineLvl w:val="1"/>
         <w:rPr>
-          <w:rFonts w:ascii="Segoe UI" w:eastAsia="Times New Roman" w:hAnsi="Segoe UI" w:cs="Segoe UI"/>
+          <w:rFonts w:eastAsia="Times New Roman" w:cstheme="minorHAnsi"/>
           <w:b/>
           <w:bCs/>
           <w:color w:val="24292E"/>
@@ -269,7 +269,7 @@
         <w:spacing w:before="360" w:after="240" w:line="240" w:lineRule="auto"/>
         <w:outlineLvl w:val="1"/>
         <w:rPr>
-          <w:rFonts w:ascii="Segoe UI" w:eastAsia="Times New Roman" w:hAnsi="Segoe UI" w:cs="Segoe UI"/>
+          <w:rFonts w:eastAsia="Times New Roman" w:cstheme="minorHAnsi"/>
           <w:b/>
           <w:bCs/>
           <w:color w:val="24292E"/>
@@ -286,7 +286,7 @@
         <w:spacing w:before="360" w:after="240" w:line="240" w:lineRule="auto"/>
         <w:outlineLvl w:val="1"/>
         <w:rPr>
-          <w:rFonts w:ascii="Segoe UI" w:eastAsia="Times New Roman" w:hAnsi="Segoe UI" w:cs="Segoe UI"/>
+          <w:rFonts w:eastAsia="Times New Roman" w:cstheme="minorHAnsi"/>
           <w:b/>
           <w:bCs/>
           <w:color w:val="24292E"/>
@@ -294,15 +294,32 @@
           <w:szCs w:val="36"/>
         </w:rPr>
       </w:pPr>
-      <w:r>
-        <w:rPr>
-          <w:rFonts w:ascii="Segoe UI" w:eastAsia="Times New Roman" w:hAnsi="Segoe UI" w:cs="Segoe UI"/>
+    </w:p>
+    <w:p>
+      <w:pPr>
+        <w:pBdr>
+          <w:bottom w:val="single" w:sz="6" w:space="4" w:color="EAECEF"/>
+        </w:pBdr>
+        <w:spacing w:before="360" w:after="240" w:line="240" w:lineRule="auto"/>
+        <w:outlineLvl w:val="1"/>
+        <w:rPr>
+          <w:rFonts w:eastAsia="Times New Roman" w:cstheme="minorHAnsi"/>
           <w:b/>
           <w:bCs/>
           <w:color w:val="24292E"/>
           <w:sz w:val="36"/>
           <w:szCs w:val="36"/>
         </w:rPr>
+      </w:pPr>
+      <w:r>
+        <w:rPr>
+          <w:rFonts w:eastAsia="Times New Roman" w:cstheme="minorHAnsi"/>
+          <w:b/>
+          <w:bCs/>
+          <w:color w:val="24292E"/>
+          <w:sz w:val="36"/>
+          <w:szCs w:val="36"/>
+        </w:rPr>
         <w:lastRenderedPageBreak/>
         <w:t>I. Definition</w:t>
       </w:r>
@@ -312,7 +329,7 @@
         <w:spacing w:before="360" w:after="240" w:line="240" w:lineRule="auto"/>
         <w:outlineLvl w:val="2"/>
         <w:rPr>
-          <w:rFonts w:ascii="Segoe UI" w:eastAsia="Times New Roman" w:hAnsi="Segoe UI" w:cs="Segoe UI"/>
+          <w:rFonts w:eastAsia="Times New Roman" w:cstheme="minorHAnsi"/>
           <w:b/>
           <w:bCs/>
           <w:color w:val="24292E"/>
@@ -322,7 +339,7 @@
       </w:pPr>
       <w:r>
         <w:rPr>
-          <w:rFonts w:ascii="Segoe UI" w:eastAsia="Times New Roman" w:hAnsi="Segoe UI" w:cs="Segoe UI"/>
+          <w:rFonts w:eastAsia="Times New Roman" w:cstheme="minorHAnsi"/>
           <w:b/>
           <w:bCs/>
           <w:color w:val="24292E"/>
@@ -337,21 +354,160 @@
         <w:spacing w:before="360" w:after="240" w:line="240" w:lineRule="auto"/>
         <w:outlineLvl w:val="2"/>
         <w:rPr>
-          <w:rFonts w:ascii="Segoe UI" w:eastAsia="Times New Roman" w:hAnsi="Segoe UI" w:cs="Segoe UI"/>
-          <w:b/>
+          <w:rFonts w:eastAsia="Times New Roman" w:cstheme="minorHAnsi"/>
           <w:bCs/>
           <w:color w:val="24292E"/>
           <w:sz w:val="24"/>
           <w:szCs w:val="30"/>
         </w:rPr>
       </w:pPr>
+      <w:r>
+        <w:rPr>
+          <w:rFonts w:eastAsia="Times New Roman" w:cstheme="minorHAnsi"/>
+          <w:bCs/>
+          <w:color w:val="24292E"/>
+          <w:sz w:val="24"/>
+          <w:szCs w:val="30"/>
+        </w:rPr>
+        <w:t xml:space="preserve">The trend in technology today is to build systems and machines that can anticipate our needs and satisfy our desires in a responsive and accurate manner. </w:t>
+      </w:r>
+      <w:r>
+        <w:rPr>
+          <w:rFonts w:eastAsia="Times New Roman" w:cstheme="minorHAnsi"/>
+          <w:bCs/>
+          <w:color w:val="24292E"/>
+          <w:sz w:val="24"/>
+          <w:szCs w:val="30"/>
+        </w:rPr>
+        <w:t xml:space="preserve">In order to achieve this idealized interactivity with our technology we need to not only increase the computational power of our systems, but we need to gather and analyze user feedback in new ways. Computer vision, or the ability of computers to gain high-level understanding of digital images or videos, is crucial to narrowing the divide between humans and their machines. </w:t>
+      </w:r>
+      <w:r>
+        <w:rPr>
+          <w:rFonts w:eastAsia="Times New Roman" w:cstheme="minorHAnsi"/>
+          <w:bCs/>
+          <w:color w:val="24292E"/>
+          <w:sz w:val="24"/>
+          <w:szCs w:val="30"/>
+        </w:rPr>
+        <w:t>Autonomous vehicles, robotics, and facial recognition software are just a few technolog</w:t>
+      </w:r>
+      <w:r>
+        <w:rPr>
+          <w:rFonts w:eastAsia="Times New Roman" w:cstheme="minorHAnsi"/>
+          <w:bCs/>
+          <w:color w:val="24292E"/>
+          <w:sz w:val="24"/>
+          <w:szCs w:val="30"/>
+        </w:rPr>
+        <w:t xml:space="preserve">ies </w:t>
+      </w:r>
+      <w:r>
+        <w:rPr>
+          <w:rFonts w:eastAsia="Times New Roman" w:cstheme="minorHAnsi"/>
+          <w:bCs/>
+          <w:color w:val="24292E"/>
+          <w:sz w:val="24"/>
+          <w:szCs w:val="30"/>
+        </w:rPr>
+        <w:t xml:space="preserve">that have benefited from </w:t>
+      </w:r>
+      <w:r>
+        <w:rPr>
+          <w:rFonts w:eastAsia="Times New Roman" w:cstheme="minorHAnsi"/>
+          <w:bCs/>
+          <w:color w:val="24292E"/>
+          <w:sz w:val="24"/>
+          <w:szCs w:val="30"/>
+        </w:rPr>
+        <w:t xml:space="preserve">improved computer vision. </w:t>
+      </w:r>
+      <w:r>
+        <w:rPr>
+          <w:rFonts w:eastAsia="Times New Roman" w:cstheme="minorHAnsi"/>
+          <w:bCs/>
+          <w:color w:val="24292E"/>
+          <w:sz w:val="24"/>
+          <w:szCs w:val="30"/>
+        </w:rPr>
+        <w:t xml:space="preserve">Computer vision is </w:t>
+      </w:r>
+      <w:r>
+        <w:rPr>
+          <w:rFonts w:eastAsia="Times New Roman" w:cstheme="minorHAnsi"/>
+          <w:bCs/>
+          <w:color w:val="24292E"/>
+          <w:sz w:val="24"/>
+          <w:szCs w:val="30"/>
+        </w:rPr>
+        <w:t xml:space="preserve">also </w:t>
+      </w:r>
+      <w:r>
+        <w:rPr>
+          <w:rFonts w:eastAsia="Times New Roman" w:cstheme="minorHAnsi"/>
+          <w:bCs/>
+          <w:color w:val="24292E"/>
+          <w:sz w:val="24"/>
+          <w:szCs w:val="30"/>
+        </w:rPr>
+        <w:t>one of the most important applications of deep learning</w:t>
+      </w:r>
+      <w:r>
+        <w:rPr>
+          <w:rFonts w:eastAsia="Times New Roman" w:cstheme="minorHAnsi"/>
+          <w:bCs/>
+          <w:color w:val="24292E"/>
+          <w:sz w:val="24"/>
+          <w:szCs w:val="30"/>
+        </w:rPr>
+        <w:t>, which is the focus of this project</w:t>
+      </w:r>
+      <w:r>
+        <w:rPr>
+          <w:rFonts w:eastAsia="Times New Roman" w:cstheme="minorHAnsi"/>
+          <w:bCs/>
+          <w:color w:val="24292E"/>
+          <w:sz w:val="24"/>
+          <w:szCs w:val="30"/>
+        </w:rPr>
+        <w:t>.</w:t>
+      </w:r>
+      <w:r>
+        <w:rPr>
+          <w:rFonts w:eastAsia="Times New Roman" w:cstheme="minorHAnsi"/>
+          <w:bCs/>
+          <w:color w:val="24292E"/>
+          <w:sz w:val="24"/>
+          <w:szCs w:val="30"/>
+        </w:rPr>
+        <w:t xml:space="preserve"> We will be using a Convolutional Neural Network (CNN) to classify the images in the CIFAR-10 dataset and analyzing the results. </w:t>
+      </w:r>
+      <w:r>
+        <w:rPr>
+          <w:rFonts w:eastAsia="Times New Roman" w:cstheme="minorHAnsi"/>
+          <w:bCs/>
+          <w:color w:val="24292E"/>
+          <w:sz w:val="24"/>
+          <w:szCs w:val="30"/>
+        </w:rPr>
+        <w:t xml:space="preserve"> </w:t>
+      </w:r>
+      <w:r>
+        <w:rPr>
+          <w:rFonts w:eastAsia="Times New Roman" w:cstheme="minorHAnsi"/>
+          <w:bCs/>
+          <w:color w:val="24292E"/>
+          <w:sz w:val="24"/>
+          <w:szCs w:val="30"/>
+        </w:rPr>
+        <w:t xml:space="preserve"> </w:t>
+      </w:r>
     </w:p>
     <w:p>
       <w:pPr>
         <w:spacing w:before="360" w:after="240" w:line="240" w:lineRule="auto"/>
         <w:outlineLvl w:val="2"/>
         <w:rPr>
-          <w:rFonts w:ascii="Segoe UI" w:eastAsia="Times New Roman" w:hAnsi="Segoe UI" w:cs="Segoe UI"/>
+          <w:rFonts w:eastAsia="Times New Roman" w:cstheme="minorHAnsi"/>
           <w:b/>
           <w:bCs/>
           <w:color w:val="24292E"/>
@@ -361,7 +517,7 @@
       </w:pPr>
       <w:r>
         <w:rPr>
-          <w:rFonts w:ascii="Segoe UI" w:eastAsia="Times New Roman" w:hAnsi="Segoe UI" w:cs="Segoe UI"/>
+          <w:rFonts w:eastAsia="Times New Roman" w:cstheme="minorHAnsi"/>
           <w:b/>
           <w:bCs/>
           <w:color w:val="24292E"/>
@@ -374,10 +530,13 @@
     <w:p>
       <w:pPr>
         <w:pStyle w:val="Default"/>
-      </w:pPr>
-      <w:r>
-        <w:rPr>
-          <w:rFonts w:ascii="Segoe UI" w:eastAsia="Times New Roman" w:hAnsi="Segoe UI" w:cs="Segoe UI"/>
+        <w:rPr>
+          <w:rFonts w:asciiTheme="minorHAnsi" w:hAnsiTheme="minorHAnsi" w:cstheme="minorHAnsi"/>
+        </w:rPr>
+      </w:pPr>
+      <w:r>
+        <w:rPr>
+          <w:rFonts w:asciiTheme="minorHAnsi" w:eastAsia="Times New Roman" w:hAnsiTheme="minorHAnsi" w:cstheme="minorHAnsi"/>
           <w:b/>
           <w:bCs/>
           <w:noProof/>
@@ -386,16 +545,16 @@
           <w:szCs w:val="30"/>
         </w:rPr>
         <w:drawing>
-          <wp:anchor distT="0" distB="0" distL="114300" distR="114300" simplePos="0" relativeHeight="251659264" behindDoc="0" locked="0" layoutInCell="1" allowOverlap="1" wp14:anchorId="49A5FF5B" wp14:editId="00422599">
+          <wp:anchor distT="0" distB="0" distL="114300" distR="114300" simplePos="0" relativeHeight="251659264" behindDoc="0" locked="0" layoutInCell="1" allowOverlap="1" wp14:anchorId="6136ED5F" wp14:editId="133D3B1E">
             <wp:simplePos x="0" y="0"/>
             <wp:positionH relativeFrom="margin">
-              <wp:posOffset>449580</wp:posOffset>
+              <wp:posOffset>248285</wp:posOffset>
             </wp:positionH>
             <wp:positionV relativeFrom="margin">
-              <wp:posOffset>4278630</wp:posOffset>
+              <wp:posOffset>4274820</wp:posOffset>
             </wp:positionV>
-            <wp:extent cx="5216525" cy="1844675"/>
-            <wp:effectExtent l="0" t="0" r="3175" b="3175"/>
+            <wp:extent cx="5349875" cy="1891665"/>
+            <wp:effectExtent l="0" t="0" r="3175" b="0"/>
             <wp:wrapTopAndBottom/>
             <wp:docPr id="4" name="Picture 4"/>
             <wp:cNvGraphicFramePr>
@@ -426,7 +585,7 @@
                   <pic:spPr bwMode="auto">
                     <a:xfrm>
                       <a:off x="0" y="0"/>
-                      <a:ext cx="5216525" cy="1844675"/>
+                      <a:ext cx="5349875" cy="1891665"/>
                     </a:xfrm>
                     <a:prstGeom prst="rect">
                       <a:avLst/>
@@ -439,23 +598,26 @@
                 </pic:pic>
               </a:graphicData>
             </a:graphic>
+            <wp14:sizeRelH relativeFrom="margin">
+              <wp14:pctWidth>0</wp14:pctWidth>
+            </wp14:sizeRelH>
+            <wp14:sizeRelV relativeFrom="margin">
+              <wp14:pctHeight>0</wp14:pctHeight>
+            </wp14:sizeRelV>
           </wp:anchor>
         </w:drawing>
       </w:r>
       <w:r>
-        <w:t>The solution to the problem of object detection and classification within images is a Convolution Neural Network (CNN). CNNs are very similar to an ordinary neural network: they are made up</w:t>
-      </w:r>
-      <w:r>
-        <w:t xml:space="preserve"> </w:t>
-      </w:r>
-      <w:r>
-        <w:t>of neurons that have learnable weights and biases. Each neuron receives some inputs, performs a dot product and optionally follows it with a non-linearity. The whole network still expresses a single differentiable score function: from the raw image pixels on one end to class scores at the other. And they still have a loss function (e.g. SVM/Softmax) on the last (fully-connected) layer and all the tips/tricks we developed for learning regular Neural Networks still apply. One main difference between CNN architectures and ordinary neural networks is CNNs explicitly assume that the inputs are images. The layers of a CNN have neurons arranged in 3 dimensions, allowing for a vast reduction in the amount of parameters in the network. Three main types of layers are used to build CNN architectures: Convolution Layer, Pooling Layer, and Fully-Connected Layer.</w:t>
-      </w:r>
-      <w:r>
-        <w:rPr>
-          <w:vertAlign w:val="superscript"/>
-        </w:rPr>
-        <w:t>2</w:t>
+        <w:rPr>
+          <w:rFonts w:asciiTheme="minorHAnsi" w:hAnsiTheme="minorHAnsi" w:cstheme="minorHAnsi"/>
+        </w:rPr>
+        <w:t>CNNs are very similar to an ordinary neural network: they are made up of neurons that have learnable weights and biases. Each neuron receives some inputs, performs a dot product and optionally follows it with a non-linearity. The whole network still expresses a single differentiable score function: from the raw image pixels on one end to class scores at the other. And they still have a loss function (e.g. SVM/Softmax) on the last (fully-connected) layer. One main difference between CNN architectures and ordinary neural networks is CNNs explicitly assume that the inputs are images. The layers of a CNN have neurons arranged in 3 dimensions, allowing for a vast reduction in the amount of parameters in the network. Three main types of layers are used to build CNN architectures: Convolution Layer, Pooling Layer, and Fully-Connected Layer.</w:t>
+      </w:r>
+      <w:r>
+        <w:rPr>
+          <w:rFonts w:asciiTheme="minorHAnsi" w:hAnsiTheme="minorHAnsi" w:cstheme="minorHAnsi"/>
+        </w:rPr>
+        <w:t xml:space="preserve"> [3]</w:t>
       </w:r>
     </w:p>
     <w:p>
@@ -463,7 +625,7 @@
         <w:spacing w:before="360" w:after="240" w:line="240" w:lineRule="auto"/>
         <w:outlineLvl w:val="2"/>
         <w:rPr>
-          <w:rFonts w:ascii="Segoe UI" w:eastAsia="Times New Roman" w:hAnsi="Segoe UI" w:cs="Segoe UI"/>
+          <w:rFonts w:eastAsia="Times New Roman" w:cstheme="minorHAnsi"/>
           <w:b/>
           <w:bCs/>
           <w:color w:val="24292E"/>
@@ -473,25 +635,37 @@
       </w:pPr>
       <w:r>
         <w:rPr>
+          <w:rFonts w:cstheme="minorHAnsi"/>
           <w:sz w:val="23"/>
           <w:szCs w:val="23"/>
         </w:rPr>
-        <w:t xml:space="preserve">Data flow graphs describe mathematical computation with a directed graph of nodes &amp; edges. Nodes typically implement mathematical operations, but can also represent endpoints to feed in data, push out results, or read/write persistent variables. Edges describe the input/output relationships between nodes. These data edges carry dynamically-sized multidimensional data arrays, or tensors. The flow of tensors through the graph is where </w:t>
-      </w:r>
-      <w:proofErr w:type="spellStart"/>
-      <w:r>
-        <w:rPr>
+        <w:t xml:space="preserve">Data flow graphs describe mathematical computation with a directed graph of nodes &amp; edges. Nodes typically implement mathematical operations, but can also represent endpoints to feed in data, push out results, or read/write persistent variables. Edges describe the input/output relationships between nodes. These data edges carry dynamically-sized multidimensional data </w:t>
+      </w:r>
+      <w:r>
+        <w:rPr>
+          <w:rFonts w:cstheme="minorHAnsi"/>
           <w:sz w:val="23"/>
           <w:szCs w:val="23"/>
         </w:rPr>
-        <w:t>TensorFlow</w:t>
-      </w:r>
-      <w:proofErr w:type="spellEnd"/>
-      <w:r>
-        <w:rPr>
+        <w:lastRenderedPageBreak/>
+        <w:t xml:space="preserve">arrays, or tensors. The flow of tensors through the graph is where </w:t>
+      </w:r>
+      <w:proofErr w:type="spellStart"/>
+      <w:r>
+        <w:rPr>
+          <w:rFonts w:cstheme="minorHAnsi"/>
           <w:sz w:val="23"/>
           <w:szCs w:val="23"/>
         </w:rPr>
+        <w:t>TensorFlow</w:t>
+      </w:r>
+      <w:proofErr w:type="spellEnd"/>
+      <w:r>
+        <w:rPr>
+          <w:rFonts w:cstheme="minorHAnsi"/>
+          <w:sz w:val="23"/>
+          <w:szCs w:val="23"/>
+        </w:rPr>
         <w:t xml:space="preserve"> gets its name. Nodes are assigned to computational devices and execute asynchronously and in parallel once all the tensors on their incoming edges becomes available.</w:t>
       </w:r>
     </w:p>
@@ -500,7 +674,7 @@
         <w:spacing w:before="360" w:after="240" w:line="240" w:lineRule="auto"/>
         <w:outlineLvl w:val="2"/>
         <w:rPr>
-          <w:rFonts w:ascii="Segoe UI" w:eastAsia="Times New Roman" w:hAnsi="Segoe UI" w:cs="Segoe UI"/>
+          <w:rFonts w:eastAsia="Times New Roman" w:cstheme="minorHAnsi"/>
           <w:b/>
           <w:bCs/>
           <w:color w:val="24292E"/>
@@ -510,7 +684,7 @@
       </w:pPr>
       <w:r>
         <w:rPr>
-          <w:rFonts w:ascii="Segoe UI" w:eastAsia="Times New Roman" w:hAnsi="Segoe UI" w:cs="Segoe UI"/>
+          <w:rFonts w:eastAsia="Times New Roman" w:cstheme="minorHAnsi"/>
           <w:b/>
           <w:bCs/>
           <w:color w:val="24292E"/>
@@ -525,422 +699,31 @@
         <w:spacing w:before="360" w:after="240" w:line="240" w:lineRule="auto"/>
         <w:outlineLvl w:val="2"/>
         <w:rPr>
+          <w:rFonts w:cstheme="minorHAnsi"/>
           <w:sz w:val="23"/>
           <w:szCs w:val="23"/>
         </w:rPr>
       </w:pPr>
       <w:r>
         <w:rPr>
+          <w:rFonts w:cstheme="minorHAnsi"/>
+          <w:noProof/>
           <w:sz w:val="23"/>
           <w:szCs w:val="23"/>
         </w:rPr>
-        <w:lastRenderedPageBreak/>
-        <w:t xml:space="preserve">A confusion matrix contains information on the actual and predicted classifications performed by a system. In the example below numbers along the leading diagonal of the table represent digits that have been classified correctly, while off-diagonal values show the number of misclassifications. Hence, small numbers along the leading diagonal show cases in which classification performance has been poor, as with ‘8’ in the table. Here, the actual digit ‘0’ has been </w:t>
-      </w:r>
-      <w:proofErr w:type="spellStart"/>
-      <w:r>
-        <w:rPr>
-          <w:sz w:val="23"/>
-          <w:szCs w:val="23"/>
-        </w:rPr>
-        <w:t>mis</w:t>
-      </w:r>
-      <w:proofErr w:type="spellEnd"/>
-      <w:r>
-        <w:rPr>
-          <w:sz w:val="23"/>
-          <w:szCs w:val="23"/>
-        </w:rPr>
-        <w:t xml:space="preserve">-classified as ‘8’ ten times and as ‘6’ once, while the digit ‘1’ </w:t>
-      </w:r>
-      <w:proofErr w:type="spellStart"/>
-      <w:r>
-        <w:rPr>
-          <w:sz w:val="23"/>
-          <w:szCs w:val="23"/>
-        </w:rPr>
-        <w:t>mis</w:t>
-      </w:r>
-      <w:proofErr w:type="spellEnd"/>
-      <w:r>
-        <w:rPr>
-          <w:sz w:val="23"/>
-          <w:szCs w:val="23"/>
-        </w:rPr>
-        <w:t xml:space="preserve">-classified as ‘7’ six times. Conversely, the digit ‘2’ has never been </w:t>
-      </w:r>
-      <w:proofErr w:type="spellStart"/>
-      <w:r>
-        <w:rPr>
-          <w:sz w:val="23"/>
-          <w:szCs w:val="23"/>
-        </w:rPr>
-        <w:t>mis</w:t>
-      </w:r>
-      <w:proofErr w:type="spellEnd"/>
-      <w:r>
-        <w:rPr>
-          <w:sz w:val="23"/>
-          <w:szCs w:val="23"/>
-        </w:rPr>
-        <w:t>-classified.</w:t>
-      </w:r>
-    </w:p>
-    <w:p>
-      <w:pPr>
-        <w:spacing w:before="360" w:after="240" w:line="240" w:lineRule="auto"/>
-        <w:outlineLvl w:val="2"/>
-        <w:rPr>
-          <w:sz w:val="23"/>
-          <w:szCs w:val="23"/>
-        </w:rPr>
-      </w:pPr>
-    </w:p>
-    <w:p>
-      <w:pPr>
-        <w:pStyle w:val="Default"/>
-        <w:rPr>
-          <w:sz w:val="23"/>
-          <w:szCs w:val="23"/>
-        </w:rPr>
-      </w:pPr>
-      <w:r>
-        <w:rPr>
-          <w:sz w:val="23"/>
-          <w:szCs w:val="23"/>
-        </w:rPr>
-        <w:t xml:space="preserve">Predictions are evaluated using the multi-class logarithmic loss. Each image has been labeled with one true class. For each image, you must submit a set of predicted probabilities (one for every image). The formula is then, </w:t>
-      </w:r>
-    </w:p>
-    <w:p>
-      <w:pPr>
-        <w:pStyle w:val="Default"/>
-        <w:rPr>
-          <w:sz w:val="23"/>
-          <w:szCs w:val="23"/>
-        </w:rPr>
-      </w:pPr>
-      <w:r>
-        <w:rPr>
-          <w:sz w:val="23"/>
-          <w:szCs w:val="23"/>
-        </w:rPr>
-        <w:t xml:space="preserve">where </w:t>
-      </w:r>
-      <w:r>
-        <w:rPr>
-          <w:i/>
-          <w:iCs/>
-          <w:sz w:val="23"/>
-          <w:szCs w:val="23"/>
-        </w:rPr>
-        <w:t xml:space="preserve">N </w:t>
-      </w:r>
-      <w:r>
-        <w:rPr>
-          <w:sz w:val="23"/>
-          <w:szCs w:val="23"/>
-        </w:rPr>
-        <w:t xml:space="preserve">is the number of images in the test set, </w:t>
-      </w:r>
-      <w:r>
-        <w:rPr>
-          <w:i/>
-          <w:iCs/>
-          <w:sz w:val="23"/>
-          <w:szCs w:val="23"/>
-        </w:rPr>
-        <w:t xml:space="preserve">M </w:t>
-      </w:r>
-      <w:r>
-        <w:rPr>
-          <w:sz w:val="23"/>
-          <w:szCs w:val="23"/>
-        </w:rPr>
-        <w:t xml:space="preserve">is the number of image class labels, </w:t>
-      </w:r>
-      <w:r>
-        <w:rPr>
-          <w:i/>
-          <w:iCs/>
-          <w:sz w:val="23"/>
-          <w:szCs w:val="23"/>
-        </w:rPr>
-        <w:t xml:space="preserve">log </w:t>
-      </w:r>
-      <w:r>
-        <w:rPr>
-          <w:sz w:val="23"/>
-          <w:szCs w:val="23"/>
-        </w:rPr>
-        <w:t xml:space="preserve">is the natural logarithm, </w:t>
-      </w:r>
-      <w:proofErr w:type="spellStart"/>
-      <w:r>
-        <w:rPr>
-          <w:i/>
-          <w:iCs/>
-          <w:sz w:val="23"/>
-          <w:szCs w:val="23"/>
-        </w:rPr>
-        <w:t>yij</w:t>
-      </w:r>
-      <w:proofErr w:type="spellEnd"/>
-      <w:r>
-        <w:rPr>
-          <w:i/>
-          <w:iCs/>
-          <w:sz w:val="23"/>
-          <w:szCs w:val="23"/>
-        </w:rPr>
-        <w:t xml:space="preserve"> </w:t>
-      </w:r>
-      <w:r>
-        <w:rPr>
-          <w:sz w:val="23"/>
-          <w:szCs w:val="23"/>
-        </w:rPr>
-        <w:t xml:space="preserve">is 1 if observation </w:t>
-      </w:r>
-      <w:proofErr w:type="spellStart"/>
-      <w:r>
-        <w:rPr>
-          <w:i/>
-          <w:iCs/>
-          <w:sz w:val="23"/>
-          <w:szCs w:val="23"/>
-        </w:rPr>
-        <w:t>i</w:t>
-      </w:r>
-      <w:proofErr w:type="spellEnd"/>
-      <w:r>
-        <w:rPr>
-          <w:i/>
-          <w:iCs/>
-          <w:sz w:val="23"/>
-          <w:szCs w:val="23"/>
-        </w:rPr>
-        <w:t xml:space="preserve"> </w:t>
-      </w:r>
-      <w:r>
-        <w:rPr>
-          <w:sz w:val="23"/>
-          <w:szCs w:val="23"/>
-        </w:rPr>
-        <w:t xml:space="preserve">belongs to class </w:t>
-      </w:r>
-      <w:r>
-        <w:rPr>
-          <w:i/>
-          <w:iCs/>
-          <w:sz w:val="23"/>
-          <w:szCs w:val="23"/>
-        </w:rPr>
-        <w:t xml:space="preserve">j </w:t>
-      </w:r>
-      <w:r>
-        <w:rPr>
-          <w:sz w:val="23"/>
-          <w:szCs w:val="23"/>
-        </w:rPr>
-        <w:t xml:space="preserve">and 0 otherwise, and </w:t>
-      </w:r>
-      <w:proofErr w:type="spellStart"/>
-      <w:r>
-        <w:rPr>
-          <w:i/>
-          <w:iCs/>
-          <w:sz w:val="23"/>
-          <w:szCs w:val="23"/>
-        </w:rPr>
-        <w:t>pij</w:t>
-      </w:r>
-      <w:proofErr w:type="spellEnd"/>
-      <w:r>
-        <w:rPr>
-          <w:i/>
-          <w:iCs/>
-          <w:sz w:val="23"/>
-          <w:szCs w:val="23"/>
-        </w:rPr>
-        <w:t xml:space="preserve"> </w:t>
-      </w:r>
-      <w:r>
-        <w:rPr>
-          <w:sz w:val="23"/>
-          <w:szCs w:val="23"/>
-        </w:rPr>
-        <w:t xml:space="preserve">is the predicted probability that observation </w:t>
-      </w:r>
-      <w:proofErr w:type="spellStart"/>
-      <w:r>
-        <w:rPr>
-          <w:i/>
-          <w:iCs/>
-          <w:sz w:val="23"/>
-          <w:szCs w:val="23"/>
-        </w:rPr>
-        <w:t>i</w:t>
-      </w:r>
-      <w:proofErr w:type="spellEnd"/>
-      <w:r>
-        <w:rPr>
-          <w:i/>
-          <w:iCs/>
-          <w:sz w:val="23"/>
-          <w:szCs w:val="23"/>
-        </w:rPr>
-        <w:t xml:space="preserve"> </w:t>
-      </w:r>
-      <w:r>
-        <w:rPr>
-          <w:sz w:val="23"/>
-          <w:szCs w:val="23"/>
-        </w:rPr>
-        <w:t xml:space="preserve">belongs to class </w:t>
-      </w:r>
-      <w:r>
-        <w:rPr>
-          <w:i/>
-          <w:iCs/>
-          <w:sz w:val="23"/>
-          <w:szCs w:val="23"/>
-        </w:rPr>
-        <w:t>j</w:t>
-      </w:r>
-      <w:r>
-        <w:rPr>
-          <w:sz w:val="23"/>
-          <w:szCs w:val="23"/>
-        </w:rPr>
-        <w:t xml:space="preserve">. </w:t>
-      </w:r>
-    </w:p>
-    <w:p>
-      <w:pPr>
-        <w:pStyle w:val="Default"/>
-        <w:rPr>
-          <w:sz w:val="23"/>
-          <w:szCs w:val="23"/>
-        </w:rPr>
-      </w:pPr>
-      <w:r>
-        <w:rPr>
-          <w:sz w:val="23"/>
-          <w:szCs w:val="23"/>
-        </w:rPr>
-        <w:t xml:space="preserve">The probabilities for a given image are not required to sum to one because they are rescaled prior to being scored (each row is divided by the row sum). In order to avoid the extremes of the log function, predicted probabilities are replaced with </w:t>
-      </w:r>
-    </w:p>
-    <w:p>
-      <w:pPr>
-        <w:spacing w:before="360" w:after="240" w:line="240" w:lineRule="auto"/>
-        <w:outlineLvl w:val="2"/>
-        <w:rPr>
-          <w:sz w:val="23"/>
-          <w:szCs w:val="23"/>
-        </w:rPr>
-      </w:pPr>
-      <w:proofErr w:type="gramStart"/>
-      <w:r>
-        <w:rPr>
-          <w:i/>
-          <w:iCs/>
-          <w:sz w:val="23"/>
-          <w:szCs w:val="23"/>
-        </w:rPr>
-        <w:t>max(</w:t>
-      </w:r>
-      <w:proofErr w:type="gramEnd"/>
-      <w:r>
-        <w:rPr>
-          <w:i/>
-          <w:iCs/>
-          <w:sz w:val="23"/>
-          <w:szCs w:val="23"/>
-        </w:rPr>
-        <w:t>min(p, 1 – 10</w:t>
-      </w:r>
-      <w:r>
-        <w:rPr>
-          <w:i/>
-          <w:iCs/>
-          <w:sz w:val="16"/>
-          <w:szCs w:val="16"/>
-        </w:rPr>
-        <w:t>-15</w:t>
-      </w:r>
-      <w:r>
-        <w:rPr>
-          <w:i/>
-          <w:iCs/>
-          <w:sz w:val="23"/>
-          <w:szCs w:val="23"/>
-        </w:rPr>
-        <w:t>), 10</w:t>
-      </w:r>
-      <w:r>
-        <w:rPr>
-          <w:i/>
-          <w:iCs/>
-          <w:sz w:val="16"/>
-          <w:szCs w:val="16"/>
-        </w:rPr>
-        <w:t>-15</w:t>
-      </w:r>
-      <w:r>
-        <w:rPr>
-          <w:i/>
-          <w:iCs/>
-          <w:sz w:val="23"/>
-          <w:szCs w:val="23"/>
-        </w:rPr>
-        <w:t>)</w:t>
-      </w:r>
-      <w:r>
-        <w:rPr>
-          <w:sz w:val="23"/>
-          <w:szCs w:val="23"/>
-        </w:rPr>
-        <w:t>.</w:t>
-      </w:r>
-    </w:p>
-    <w:p>
-      <w:pPr>
-        <w:spacing w:before="360" w:after="240" w:line="240" w:lineRule="auto"/>
-        <w:outlineLvl w:val="2"/>
-        <w:rPr>
-          <w:rFonts w:ascii="Segoe UI" w:eastAsia="Times New Roman" w:hAnsi="Segoe UI" w:cs="Segoe UI"/>
-          <w:b/>
-          <w:bCs/>
-          <w:color w:val="24292E"/>
-          <w:sz w:val="30"/>
-          <w:szCs w:val="30"/>
-        </w:rPr>
-      </w:pPr>
-      <w:r>
-        <w:rPr>
-          <w:rFonts w:ascii="Segoe UI" w:eastAsia="Times New Roman" w:hAnsi="Segoe UI" w:cs="Segoe UI"/>
-          <w:b/>
-          <w:bCs/>
-          <w:noProof/>
-          <w:color w:val="24292E"/>
-          <w:sz w:val="30"/>
-          <w:szCs w:val="30"/>
-        </w:rPr>
         <w:drawing>
-          <wp:anchor distT="0" distB="0" distL="114300" distR="114300" simplePos="0" relativeHeight="251661312" behindDoc="0" locked="0" layoutInCell="1" allowOverlap="1" wp14:anchorId="18D873D9" wp14:editId="42E0FFFB">
+          <wp:anchor distT="0" distB="0" distL="114300" distR="114300" simplePos="0" relativeHeight="251662336" behindDoc="0" locked="0" layoutInCell="1" allowOverlap="1" wp14:anchorId="5A1AE3AD" wp14:editId="549D3BAA">
             <wp:simplePos x="0" y="0"/>
             <wp:positionH relativeFrom="margin">
-              <wp:posOffset>1601470</wp:posOffset>
+              <wp:posOffset>930275</wp:posOffset>
             </wp:positionH>
             <wp:positionV relativeFrom="margin">
-              <wp:posOffset>3987800</wp:posOffset>
+              <wp:posOffset>2630805</wp:posOffset>
             </wp:positionV>
-            <wp:extent cx="2802890" cy="675005"/>
+            <wp:extent cx="3930015" cy="2806065"/>
             <wp:effectExtent l="0" t="0" r="0" b="0"/>
-            <wp:wrapSquare wrapText="bothSides"/>
-            <wp:docPr id="1" name="Picture 1"/>
+            <wp:wrapTopAndBottom/>
+            <wp:docPr id="9" name="Picture 9"/>
             <wp:cNvGraphicFramePr>
               <a:graphicFrameLocks xmlns:a="http://schemas.openxmlformats.org/drawingml/2006/main" noChangeAspect="1"/>
             </wp:cNvGraphicFramePr>
@@ -969,7 +752,7 @@
                   <pic:spPr bwMode="auto">
                     <a:xfrm>
                       <a:off x="0" y="0"/>
-                      <a:ext cx="2802890" cy="675005"/>
+                      <a:ext cx="3930015" cy="2806065"/>
                     </a:xfrm>
                     <a:prstGeom prst="rect">
                       <a:avLst/>
@@ -982,16 +765,424 @@
                 </pic:pic>
               </a:graphicData>
             </a:graphic>
+            <wp14:sizeRelH relativeFrom="margin">
+              <wp14:pctWidth>0</wp14:pctWidth>
+            </wp14:sizeRelH>
+            <wp14:sizeRelV relativeFrom="margin">
+              <wp14:pctHeight>0</wp14:pctHeight>
+            </wp14:sizeRelV>
           </wp:anchor>
         </w:drawing>
       </w:r>
+      <w:r>
+        <w:rPr>
+          <w:rFonts w:cstheme="minorHAnsi"/>
+          <w:sz w:val="23"/>
+          <w:szCs w:val="23"/>
+        </w:rPr>
+        <w:t xml:space="preserve">A confusion matrix contains information on the actual and predicted classifications performed by a system. In the example below numbers along the leading diagonal of the table represent digits that have been classified correctly, while off-diagonal values show the number of misclassifications. Hence, small numbers along the leading diagonal show cases in which classification performance has been poor, as with ‘8’ in the table. Here, the actual digit ‘0’ has been </w:t>
+      </w:r>
+      <w:proofErr w:type="spellStart"/>
+      <w:r>
+        <w:rPr>
+          <w:rFonts w:cstheme="minorHAnsi"/>
+          <w:sz w:val="23"/>
+          <w:szCs w:val="23"/>
+        </w:rPr>
+        <w:t>mis</w:t>
+      </w:r>
+      <w:proofErr w:type="spellEnd"/>
+      <w:r>
+        <w:rPr>
+          <w:rFonts w:cstheme="minorHAnsi"/>
+          <w:sz w:val="23"/>
+          <w:szCs w:val="23"/>
+        </w:rPr>
+        <w:t xml:space="preserve">-classified as ‘8’ ten times and as ‘6’ once, while the digit ‘1’ </w:t>
+      </w:r>
+      <w:proofErr w:type="spellStart"/>
+      <w:r>
+        <w:rPr>
+          <w:rFonts w:cstheme="minorHAnsi"/>
+          <w:sz w:val="23"/>
+          <w:szCs w:val="23"/>
+        </w:rPr>
+        <w:t>mis</w:t>
+      </w:r>
+      <w:proofErr w:type="spellEnd"/>
+      <w:r>
+        <w:rPr>
+          <w:rFonts w:cstheme="minorHAnsi"/>
+          <w:sz w:val="23"/>
+          <w:szCs w:val="23"/>
+        </w:rPr>
+        <w:t xml:space="preserve">-classified as ‘7’ six times. Conversely, the digit ‘2’ has never been </w:t>
+      </w:r>
+      <w:proofErr w:type="spellStart"/>
+      <w:r>
+        <w:rPr>
+          <w:rFonts w:cstheme="minorHAnsi"/>
+          <w:sz w:val="23"/>
+          <w:szCs w:val="23"/>
+        </w:rPr>
+        <w:t>mis</w:t>
+      </w:r>
+      <w:proofErr w:type="spellEnd"/>
+      <w:r>
+        <w:rPr>
+          <w:rFonts w:cstheme="minorHAnsi"/>
+          <w:sz w:val="23"/>
+          <w:szCs w:val="23"/>
+        </w:rPr>
+        <w:t>-classified.</w:t>
+      </w:r>
+    </w:p>
+    <w:p>
+      <w:pPr>
+        <w:pStyle w:val="Default"/>
+        <w:rPr>
+          <w:rFonts w:asciiTheme="minorHAnsi" w:hAnsiTheme="minorHAnsi" w:cstheme="minorHAnsi"/>
+          <w:sz w:val="23"/>
+          <w:szCs w:val="23"/>
+        </w:rPr>
+      </w:pPr>
+    </w:p>
+    <w:p>
+      <w:pPr>
+        <w:pStyle w:val="Default"/>
+        <w:rPr>
+          <w:rFonts w:asciiTheme="minorHAnsi" w:hAnsiTheme="minorHAnsi" w:cstheme="minorHAnsi"/>
+          <w:sz w:val="23"/>
+          <w:szCs w:val="23"/>
+        </w:rPr>
+      </w:pPr>
+      <w:r>
+        <w:rPr>
+          <w:rFonts w:asciiTheme="minorHAnsi" w:hAnsiTheme="minorHAnsi" w:cstheme="minorHAnsi"/>
+          <w:sz w:val="23"/>
+          <w:szCs w:val="23"/>
+        </w:rPr>
+        <w:t>Predictions are evaluated using the multi-class logarithmic loss. Each image has been labeled with one true class. For each image, you must submit a set of predicted probabilities (one for every image). The formula is then,</w:t>
+      </w:r>
+      <w:r>
+        <w:rPr>
+          <w:rFonts w:asciiTheme="minorHAnsi" w:hAnsiTheme="minorHAnsi" w:cstheme="minorHAnsi"/>
+          <w:sz w:val="23"/>
+          <w:szCs w:val="23"/>
+        </w:rPr>
+        <w:t xml:space="preserve"> </w:t>
+      </w:r>
+      <w:r>
+        <w:rPr>
+          <w:rFonts w:asciiTheme="minorHAnsi" w:hAnsiTheme="minorHAnsi" w:cstheme="minorHAnsi"/>
+          <w:sz w:val="23"/>
+          <w:szCs w:val="23"/>
+        </w:rPr>
+        <w:t xml:space="preserve">where </w:t>
+      </w:r>
+      <w:r>
+        <w:rPr>
+          <w:rFonts w:asciiTheme="minorHAnsi" w:hAnsiTheme="minorHAnsi" w:cstheme="minorHAnsi"/>
+          <w:i/>
+          <w:iCs/>
+          <w:sz w:val="23"/>
+          <w:szCs w:val="23"/>
+        </w:rPr>
+        <w:t xml:space="preserve">N </w:t>
+      </w:r>
+      <w:r>
+        <w:rPr>
+          <w:rFonts w:asciiTheme="minorHAnsi" w:hAnsiTheme="minorHAnsi" w:cstheme="minorHAnsi"/>
+          <w:sz w:val="23"/>
+          <w:szCs w:val="23"/>
+        </w:rPr>
+        <w:t xml:space="preserve">is the number of images in the test set, </w:t>
+      </w:r>
+      <w:r>
+        <w:rPr>
+          <w:rFonts w:asciiTheme="minorHAnsi" w:hAnsiTheme="minorHAnsi" w:cstheme="minorHAnsi"/>
+          <w:i/>
+          <w:iCs/>
+          <w:sz w:val="23"/>
+          <w:szCs w:val="23"/>
+        </w:rPr>
+        <w:t xml:space="preserve">M </w:t>
+      </w:r>
+      <w:r>
+        <w:rPr>
+          <w:rFonts w:asciiTheme="minorHAnsi" w:hAnsiTheme="minorHAnsi" w:cstheme="minorHAnsi"/>
+          <w:sz w:val="23"/>
+          <w:szCs w:val="23"/>
+        </w:rPr>
+        <w:t xml:space="preserve">is the number of image class labels, </w:t>
+      </w:r>
+      <w:r>
+        <w:rPr>
+          <w:rFonts w:asciiTheme="minorHAnsi" w:hAnsiTheme="minorHAnsi" w:cstheme="minorHAnsi"/>
+          <w:i/>
+          <w:iCs/>
+          <w:sz w:val="23"/>
+          <w:szCs w:val="23"/>
+        </w:rPr>
+        <w:t xml:space="preserve">log </w:t>
+      </w:r>
+      <w:r>
+        <w:rPr>
+          <w:rFonts w:asciiTheme="minorHAnsi" w:hAnsiTheme="minorHAnsi" w:cstheme="minorHAnsi"/>
+          <w:sz w:val="23"/>
+          <w:szCs w:val="23"/>
+        </w:rPr>
+        <w:t xml:space="preserve">is the natural logarithm, </w:t>
+      </w:r>
+      <w:proofErr w:type="spellStart"/>
+      <w:r>
+        <w:rPr>
+          <w:rFonts w:asciiTheme="minorHAnsi" w:hAnsiTheme="minorHAnsi" w:cstheme="minorHAnsi"/>
+          <w:i/>
+          <w:iCs/>
+          <w:sz w:val="23"/>
+          <w:szCs w:val="23"/>
+        </w:rPr>
+        <w:t>yij</w:t>
+      </w:r>
+      <w:proofErr w:type="spellEnd"/>
+      <w:r>
+        <w:rPr>
+          <w:rFonts w:asciiTheme="minorHAnsi" w:hAnsiTheme="minorHAnsi" w:cstheme="minorHAnsi"/>
+          <w:i/>
+          <w:iCs/>
+          <w:sz w:val="23"/>
+          <w:szCs w:val="23"/>
+        </w:rPr>
+        <w:t xml:space="preserve"> </w:t>
+      </w:r>
+      <w:r>
+        <w:rPr>
+          <w:rFonts w:asciiTheme="minorHAnsi" w:hAnsiTheme="minorHAnsi" w:cstheme="minorHAnsi"/>
+          <w:sz w:val="23"/>
+          <w:szCs w:val="23"/>
+        </w:rPr>
+        <w:t xml:space="preserve">is 1 if observation </w:t>
+      </w:r>
+      <w:proofErr w:type="spellStart"/>
+      <w:r>
+        <w:rPr>
+          <w:rFonts w:asciiTheme="minorHAnsi" w:hAnsiTheme="minorHAnsi" w:cstheme="minorHAnsi"/>
+          <w:i/>
+          <w:iCs/>
+          <w:sz w:val="23"/>
+          <w:szCs w:val="23"/>
+        </w:rPr>
+        <w:t>i</w:t>
+      </w:r>
+      <w:proofErr w:type="spellEnd"/>
+      <w:r>
+        <w:rPr>
+          <w:rFonts w:asciiTheme="minorHAnsi" w:hAnsiTheme="minorHAnsi" w:cstheme="minorHAnsi"/>
+          <w:i/>
+          <w:iCs/>
+          <w:sz w:val="23"/>
+          <w:szCs w:val="23"/>
+        </w:rPr>
+        <w:t xml:space="preserve"> </w:t>
+      </w:r>
+      <w:r>
+        <w:rPr>
+          <w:rFonts w:asciiTheme="minorHAnsi" w:hAnsiTheme="minorHAnsi" w:cstheme="minorHAnsi"/>
+          <w:sz w:val="23"/>
+          <w:szCs w:val="23"/>
+        </w:rPr>
+        <w:t xml:space="preserve">belongs to class </w:t>
+      </w:r>
+      <w:r>
+        <w:rPr>
+          <w:rFonts w:asciiTheme="minorHAnsi" w:hAnsiTheme="minorHAnsi" w:cstheme="minorHAnsi"/>
+          <w:i/>
+          <w:iCs/>
+          <w:sz w:val="23"/>
+          <w:szCs w:val="23"/>
+        </w:rPr>
+        <w:t xml:space="preserve">j </w:t>
+      </w:r>
+      <w:r>
+        <w:rPr>
+          <w:rFonts w:asciiTheme="minorHAnsi" w:hAnsiTheme="minorHAnsi" w:cstheme="minorHAnsi"/>
+          <w:sz w:val="23"/>
+          <w:szCs w:val="23"/>
+        </w:rPr>
+        <w:t xml:space="preserve">and 0 otherwise, and </w:t>
+      </w:r>
+      <w:proofErr w:type="spellStart"/>
+      <w:r>
+        <w:rPr>
+          <w:rFonts w:asciiTheme="minorHAnsi" w:hAnsiTheme="minorHAnsi" w:cstheme="minorHAnsi"/>
+          <w:i/>
+          <w:iCs/>
+          <w:sz w:val="23"/>
+          <w:szCs w:val="23"/>
+        </w:rPr>
+        <w:t>pij</w:t>
+      </w:r>
+      <w:proofErr w:type="spellEnd"/>
+      <w:r>
+        <w:rPr>
+          <w:rFonts w:asciiTheme="minorHAnsi" w:hAnsiTheme="minorHAnsi" w:cstheme="minorHAnsi"/>
+          <w:i/>
+          <w:iCs/>
+          <w:sz w:val="23"/>
+          <w:szCs w:val="23"/>
+        </w:rPr>
+        <w:t xml:space="preserve"> </w:t>
+      </w:r>
+      <w:r>
+        <w:rPr>
+          <w:rFonts w:asciiTheme="minorHAnsi" w:hAnsiTheme="minorHAnsi" w:cstheme="minorHAnsi"/>
+          <w:sz w:val="23"/>
+          <w:szCs w:val="23"/>
+        </w:rPr>
+        <w:t xml:space="preserve">is the predicted probability that observation </w:t>
+      </w:r>
+      <w:proofErr w:type="spellStart"/>
+      <w:r>
+        <w:rPr>
+          <w:rFonts w:asciiTheme="minorHAnsi" w:hAnsiTheme="minorHAnsi" w:cstheme="minorHAnsi"/>
+          <w:i/>
+          <w:iCs/>
+          <w:sz w:val="23"/>
+          <w:szCs w:val="23"/>
+        </w:rPr>
+        <w:t>i</w:t>
+      </w:r>
+      <w:proofErr w:type="spellEnd"/>
+      <w:r>
+        <w:rPr>
+          <w:rFonts w:asciiTheme="minorHAnsi" w:hAnsiTheme="minorHAnsi" w:cstheme="minorHAnsi"/>
+          <w:i/>
+          <w:iCs/>
+          <w:sz w:val="23"/>
+          <w:szCs w:val="23"/>
+        </w:rPr>
+        <w:t xml:space="preserve"> </w:t>
+      </w:r>
+      <w:r>
+        <w:rPr>
+          <w:rFonts w:asciiTheme="minorHAnsi" w:hAnsiTheme="minorHAnsi" w:cstheme="minorHAnsi"/>
+          <w:sz w:val="23"/>
+          <w:szCs w:val="23"/>
+        </w:rPr>
+        <w:t xml:space="preserve">belongs to class </w:t>
+      </w:r>
+      <w:r>
+        <w:rPr>
+          <w:rFonts w:asciiTheme="minorHAnsi" w:hAnsiTheme="minorHAnsi" w:cstheme="minorHAnsi"/>
+          <w:i/>
+          <w:iCs/>
+          <w:sz w:val="23"/>
+          <w:szCs w:val="23"/>
+        </w:rPr>
+        <w:t>j</w:t>
+      </w:r>
+      <w:r>
+        <w:rPr>
+          <w:rFonts w:asciiTheme="minorHAnsi" w:hAnsiTheme="minorHAnsi" w:cstheme="minorHAnsi"/>
+          <w:sz w:val="23"/>
+          <w:szCs w:val="23"/>
+        </w:rPr>
+        <w:t xml:space="preserve">. </w:t>
+      </w:r>
+      <w:r>
+        <w:rPr>
+          <w:rFonts w:asciiTheme="minorHAnsi" w:hAnsiTheme="minorHAnsi" w:cstheme="minorHAnsi"/>
+          <w:sz w:val="23"/>
+          <w:szCs w:val="23"/>
+        </w:rPr>
+        <w:t>The probabilities for a given image are not required to sum to one because they are rescaled prior to being scored (each row is divided by the row sum). In order to avoid the extremes of the log function, predicted probabilities are replaced with</w:t>
+      </w:r>
+      <w:r>
+        <w:rPr>
+          <w:rFonts w:asciiTheme="minorHAnsi" w:hAnsiTheme="minorHAnsi" w:cstheme="minorHAnsi"/>
+          <w:sz w:val="23"/>
+          <w:szCs w:val="23"/>
+        </w:rPr>
+        <w:t xml:space="preserve"> </w:t>
+      </w:r>
+      <w:proofErr w:type="gramStart"/>
+      <w:r>
+        <w:rPr>
+          <w:rFonts w:asciiTheme="minorHAnsi" w:hAnsiTheme="minorHAnsi" w:cstheme="minorHAnsi"/>
+          <w:i/>
+          <w:iCs/>
+          <w:sz w:val="23"/>
+          <w:szCs w:val="23"/>
+        </w:rPr>
+        <w:t>max(</w:t>
+      </w:r>
+      <w:proofErr w:type="gramEnd"/>
+      <w:r>
+        <w:rPr>
+          <w:rFonts w:asciiTheme="minorHAnsi" w:hAnsiTheme="minorHAnsi" w:cstheme="minorHAnsi"/>
+          <w:i/>
+          <w:iCs/>
+          <w:sz w:val="23"/>
+          <w:szCs w:val="23"/>
+        </w:rPr>
+        <w:t>min(p, 1 – 10</w:t>
+      </w:r>
+      <w:r>
+        <w:rPr>
+          <w:rFonts w:asciiTheme="minorHAnsi" w:hAnsiTheme="minorHAnsi" w:cstheme="minorHAnsi"/>
+          <w:i/>
+          <w:iCs/>
+          <w:sz w:val="16"/>
+          <w:szCs w:val="16"/>
+        </w:rPr>
+        <w:t>-15</w:t>
+      </w:r>
+      <w:r>
+        <w:rPr>
+          <w:rFonts w:asciiTheme="minorHAnsi" w:hAnsiTheme="minorHAnsi" w:cstheme="minorHAnsi"/>
+          <w:i/>
+          <w:iCs/>
+          <w:sz w:val="23"/>
+          <w:szCs w:val="23"/>
+        </w:rPr>
+        <w:t>), 10</w:t>
+      </w:r>
+      <w:r>
+        <w:rPr>
+          <w:rFonts w:asciiTheme="minorHAnsi" w:hAnsiTheme="minorHAnsi" w:cstheme="minorHAnsi"/>
+          <w:i/>
+          <w:iCs/>
+          <w:sz w:val="16"/>
+          <w:szCs w:val="16"/>
+        </w:rPr>
+        <w:t>-15</w:t>
+      </w:r>
+      <w:r>
+        <w:rPr>
+          <w:rFonts w:asciiTheme="minorHAnsi" w:hAnsiTheme="minorHAnsi" w:cstheme="minorHAnsi"/>
+          <w:i/>
+          <w:iCs/>
+          <w:sz w:val="23"/>
+          <w:szCs w:val="23"/>
+        </w:rPr>
+        <w:t>)</w:t>
+      </w:r>
+      <w:r>
+        <w:rPr>
+          <w:rFonts w:asciiTheme="minorHAnsi" w:hAnsiTheme="minorHAnsi" w:cstheme="minorHAnsi"/>
+          <w:sz w:val="23"/>
+          <w:szCs w:val="23"/>
+        </w:rPr>
+        <w:t>.</w:t>
+      </w:r>
     </w:p>
     <w:p>
       <w:pPr>
         <w:spacing w:before="360" w:after="240" w:line="240" w:lineRule="auto"/>
         <w:outlineLvl w:val="2"/>
         <w:rPr>
-          <w:rFonts w:ascii="Segoe UI" w:eastAsia="Times New Roman" w:hAnsi="Segoe UI" w:cs="Segoe UI"/>
+          <w:rFonts w:eastAsia="Times New Roman" w:cstheme="minorHAnsi"/>
           <w:b/>
           <w:bCs/>
           <w:color w:val="24292E"/>
@@ -999,218 +1190,29 @@
           <w:szCs w:val="30"/>
         </w:rPr>
       </w:pPr>
-    </w:p>
-    <w:p>
-      <w:pPr>
-        <w:pBdr>
-          <w:bottom w:val="single" w:sz="6" w:space="4" w:color="EAECEF"/>
-        </w:pBdr>
-        <w:spacing w:before="360" w:after="240" w:line="240" w:lineRule="auto"/>
-        <w:outlineLvl w:val="1"/>
-        <w:rPr>
-          <w:rFonts w:ascii="Segoe UI" w:eastAsia="Times New Roman" w:hAnsi="Segoe UI" w:cs="Segoe UI"/>
-          <w:b/>
-          <w:bCs/>
-          <w:color w:val="24292E"/>
-          <w:sz w:val="36"/>
-          <w:szCs w:val="36"/>
-        </w:rPr>
-      </w:pPr>
-      <w:r>
-        <w:rPr>
-          <w:rFonts w:ascii="Segoe UI" w:eastAsia="Times New Roman" w:hAnsi="Segoe UI" w:cs="Segoe UI"/>
-          <w:b/>
-          <w:bCs/>
-          <w:color w:val="24292E"/>
-          <w:sz w:val="36"/>
-          <w:szCs w:val="36"/>
-        </w:rPr>
-        <w:t>II. Analysis</w:t>
-      </w:r>
-    </w:p>
-    <w:p>
-      <w:pPr>
-        <w:spacing w:before="360" w:after="240" w:line="240" w:lineRule="auto"/>
-        <w:outlineLvl w:val="2"/>
-        <w:rPr>
-          <w:rFonts w:ascii="Segoe UI" w:eastAsia="Times New Roman" w:hAnsi="Segoe UI" w:cs="Segoe UI"/>
-          <w:b/>
-          <w:bCs/>
+      <w:r>
+        <w:rPr>
+          <w:rFonts w:eastAsia="Times New Roman" w:cstheme="minorHAnsi"/>
+          <w:b/>
+          <w:bCs/>
+          <w:noProof/>
           <w:color w:val="24292E"/>
           <w:sz w:val="30"/>
           <w:szCs w:val="30"/>
         </w:rPr>
-      </w:pPr>
-      <w:r>
-        <w:rPr>
-          <w:rFonts w:ascii="Segoe UI" w:eastAsia="Times New Roman" w:hAnsi="Segoe UI" w:cs="Segoe UI"/>
-          <w:b/>
-          <w:bCs/>
-          <w:color w:val="24292E"/>
-          <w:sz w:val="30"/>
-          <w:szCs w:val="30"/>
-        </w:rPr>
-        <w:t>Data Exploration</w:t>
-      </w:r>
-    </w:p>
-    <w:p>
-      <w:pPr>
-        <w:autoSpaceDE w:val="0"/>
-        <w:autoSpaceDN w:val="0"/>
-        <w:adjustRightInd w:val="0"/>
-        <w:spacing w:after="0" w:line="240" w:lineRule="auto"/>
-        <w:rPr>
-          <w:rFonts w:ascii="Calibri" w:hAnsi="Calibri" w:cs="Calibri"/>
-        </w:rPr>
-      </w:pPr>
-      <w:r>
-        <w:rPr>
-          <w:rFonts w:ascii="Calibri" w:hAnsi="Calibri" w:cs="Calibri"/>
-        </w:rPr>
-        <w:t>In this study, we have used the publicly available image dataset of Cifar-10 [5]. There are 60K total images</w:t>
-      </w:r>
-      <w:r>
-        <w:rPr>
-          <w:rFonts w:ascii="Calibri" w:hAnsi="Calibri" w:cs="Calibri"/>
-        </w:rPr>
-        <w:t xml:space="preserve"> </w:t>
-      </w:r>
-      <w:r>
-        <w:rPr>
-          <w:rFonts w:ascii="Calibri" w:hAnsi="Calibri" w:cs="Calibri"/>
-        </w:rPr>
-        <w:t>in this dataset where 50K is categorized for training and remaining 10K is categorized for test phases.</w:t>
-      </w:r>
-      <w:r>
-        <w:rPr>
-          <w:rFonts w:ascii="Calibri" w:hAnsi="Calibri" w:cs="Calibri"/>
-        </w:rPr>
-        <w:t xml:space="preserve"> </w:t>
-      </w:r>
-      <w:r>
-        <w:rPr>
-          <w:rFonts w:ascii="Calibri" w:hAnsi="Calibri" w:cs="Calibri"/>
-        </w:rPr>
-        <w:t>These images are 32x32x3 RGB format (width=height=32 and one dimension for each color component R,</w:t>
-      </w:r>
-      <w:r>
-        <w:rPr>
-          <w:rFonts w:ascii="Calibri" w:hAnsi="Calibri" w:cs="Calibri"/>
-        </w:rPr>
-        <w:t xml:space="preserve"> </w:t>
-      </w:r>
-      <w:r>
-        <w:rPr>
-          <w:rFonts w:ascii="Calibri" w:hAnsi="Calibri" w:cs="Calibri"/>
-        </w:rPr>
-        <w:t>G, B). Each image is labeled with their corresponding category such as Ship</w:t>
-      </w:r>
-      <w:r>
-        <w:rPr>
-          <w:rFonts w:ascii="Calibri" w:hAnsi="Calibri" w:cs="Calibri"/>
-        </w:rPr>
-        <w:t xml:space="preserve">, Cat, </w:t>
-      </w:r>
-      <w:proofErr w:type="gramStart"/>
-      <w:r>
-        <w:rPr>
-          <w:rFonts w:ascii="Calibri" w:hAnsi="Calibri" w:cs="Calibri"/>
-        </w:rPr>
-        <w:t>Automobile</w:t>
-      </w:r>
-      <w:proofErr w:type="gramEnd"/>
-      <w:r>
-        <w:rPr>
-          <w:rFonts w:ascii="Calibri" w:hAnsi="Calibri" w:cs="Calibri"/>
-        </w:rPr>
-        <w:t xml:space="preserve"> etc. Figure 2 </w:t>
-      </w:r>
-      <w:r>
-        <w:rPr>
-          <w:rFonts w:ascii="Calibri" w:hAnsi="Calibri" w:cs="Calibri"/>
-        </w:rPr>
-        <w:t>illustrates some of the images and their labels from the Cifar-10 dataset.</w:t>
-      </w:r>
-    </w:p>
-    <w:p>
-      <w:pPr>
-        <w:autoSpaceDE w:val="0"/>
-        <w:autoSpaceDN w:val="0"/>
-        <w:adjustRightInd w:val="0"/>
-        <w:spacing w:after="0" w:line="240" w:lineRule="auto"/>
-        <w:rPr>
-          <w:rFonts w:ascii="Calibri" w:hAnsi="Calibri" w:cs="Calibri"/>
-        </w:rPr>
-      </w:pPr>
-      <w:r>
-        <w:rPr>
-          <w:rFonts w:ascii="Calibri" w:hAnsi="Calibri" w:cs="Calibri"/>
-        </w:rPr>
-        <w:t>We have converted the category information (labels) to one-hot encoding that is used by the final</w:t>
-      </w:r>
-    </w:p>
-    <w:p>
-      <w:pPr>
-        <w:autoSpaceDE w:val="0"/>
-        <w:autoSpaceDN w:val="0"/>
-        <w:adjustRightInd w:val="0"/>
-        <w:spacing w:after="0" w:line="240" w:lineRule="auto"/>
-        <w:rPr>
-          <w:rFonts w:ascii="Calibri" w:hAnsi="Calibri" w:cs="Calibri"/>
-        </w:rPr>
-      </w:pPr>
-      <w:proofErr w:type="gramStart"/>
-      <w:r>
-        <w:rPr>
-          <w:rFonts w:ascii="Calibri" w:hAnsi="Calibri" w:cs="Calibri"/>
-        </w:rPr>
-        <w:t>classification</w:t>
-      </w:r>
-      <w:proofErr w:type="gramEnd"/>
-      <w:r>
-        <w:rPr>
-          <w:rFonts w:ascii="Calibri" w:hAnsi="Calibri" w:cs="Calibri"/>
-        </w:rPr>
-        <w:t>. For instance, we convert label=3 to a vector as [0 0 0 1 0 0 0 0 0 0] (labels starts from 0 to</w:t>
-      </w:r>
-      <w:r>
-        <w:rPr>
-          <w:rFonts w:ascii="Calibri" w:hAnsi="Calibri" w:cs="Calibri"/>
-        </w:rPr>
-        <w:t xml:space="preserve"> </w:t>
-      </w:r>
-      <w:r>
-        <w:rPr>
-          <w:rFonts w:ascii="Calibri" w:hAnsi="Calibri" w:cs="Calibri"/>
-        </w:rPr>
-        <w:t>9). We use this vector format in the classification to calculate training error at every step of the training.</w:t>
-      </w:r>
-    </w:p>
-    <w:p>
-      <w:pPr>
-        <w:autoSpaceDE w:val="0"/>
-        <w:autoSpaceDN w:val="0"/>
-        <w:adjustRightInd w:val="0"/>
-        <w:spacing w:after="0" w:line="240" w:lineRule="auto"/>
-        <w:rPr>
-          <w:rFonts w:ascii="Segoe UI" w:eastAsia="Times New Roman" w:hAnsi="Segoe UI" w:cs="Segoe UI"/>
-          <w:b/>
-          <w:bCs/>
-          <w:color w:val="24292E"/>
-          <w:sz w:val="30"/>
-          <w:szCs w:val="30"/>
-        </w:rPr>
-      </w:pPr>
-      <w:r>
-        <w:rPr>
-          <w:noProof/>
-        </w:rPr>
-        <w:lastRenderedPageBreak/>
         <w:drawing>
-          <wp:inline distT="0" distB="0" distL="0" distR="0" wp14:anchorId="55A1DC9E" wp14:editId="0EF658DF">
-            <wp:extent cx="5943600" cy="2087880"/>
-            <wp:effectExtent l="0" t="0" r="0" b="7620"/>
-            <wp:docPr id="5" name="Picture 5"/>
+          <wp:anchor distT="0" distB="0" distL="114300" distR="114300" simplePos="0" relativeHeight="251661312" behindDoc="0" locked="0" layoutInCell="1" allowOverlap="1" wp14:anchorId="735CFA63" wp14:editId="50FE9B81">
+            <wp:simplePos x="0" y="0"/>
+            <wp:positionH relativeFrom="margin">
+              <wp:posOffset>1185545</wp:posOffset>
+            </wp:positionH>
+            <wp:positionV relativeFrom="margin">
+              <wp:posOffset>7402830</wp:posOffset>
+            </wp:positionV>
+            <wp:extent cx="3430270" cy="826135"/>
+            <wp:effectExtent l="0" t="0" r="0" b="0"/>
+            <wp:wrapSquare wrapText="bothSides"/>
+            <wp:docPr id="1" name="Picture 1"/>
             <wp:cNvGraphicFramePr>
               <a:graphicFrameLocks xmlns:a="http://schemas.openxmlformats.org/drawingml/2006/main" noChangeAspect="1"/>
             </wp:cNvGraphicFramePr>
@@ -1218,28 +1220,47 @@
               <a:graphicData uri="http://schemas.openxmlformats.org/drawingml/2006/picture">
                 <pic:pic xmlns:pic="http://schemas.openxmlformats.org/drawingml/2006/picture">
                   <pic:nvPicPr>
-                    <pic:cNvPr id="0" name=""/>
-                    <pic:cNvPicPr/>
+                    <pic:cNvPr id="0" name="Picture 1"/>
+                    <pic:cNvPicPr>
+                      <a:picLocks noChangeAspect="1" noChangeArrowheads="1"/>
+                    </pic:cNvPicPr>
                   </pic:nvPicPr>
                   <pic:blipFill>
-                    <a:blip r:embed="rId8"/>
+                    <a:blip r:embed="rId8">
+                      <a:extLst>
+                        <a:ext uri="{28A0092B-C50C-407E-A947-70E740481C1C}">
+                          <a14:useLocalDpi xmlns:a14="http://schemas.microsoft.com/office/drawing/2010/main" val="0"/>
+                        </a:ext>
+                      </a:extLst>
+                    </a:blip>
+                    <a:srcRect/>
                     <a:stretch>
                       <a:fillRect/>
                     </a:stretch>
                   </pic:blipFill>
-                  <pic:spPr>
+                  <pic:spPr bwMode="auto">
                     <a:xfrm>
                       <a:off x="0" y="0"/>
-                      <a:ext cx="5943600" cy="2087880"/>
+                      <a:ext cx="3430270" cy="826135"/>
                     </a:xfrm>
                     <a:prstGeom prst="rect">
                       <a:avLst/>
                     </a:prstGeom>
+                    <a:noFill/>
+                    <a:ln>
+                      <a:noFill/>
+                    </a:ln>
                   </pic:spPr>
                 </pic:pic>
               </a:graphicData>
             </a:graphic>
-          </wp:inline>
+            <wp14:sizeRelH relativeFrom="margin">
+              <wp14:pctWidth>0</wp14:pctWidth>
+            </wp14:sizeRelH>
+            <wp14:sizeRelV relativeFrom="margin">
+              <wp14:pctHeight>0</wp14:pctHeight>
+            </wp14:sizeRelV>
+          </wp:anchor>
         </w:drawing>
       </w:r>
     </w:p>
@@ -1248,7 +1269,7 @@
         <w:spacing w:before="360" w:after="240" w:line="240" w:lineRule="auto"/>
         <w:outlineLvl w:val="2"/>
         <w:rPr>
-          <w:rFonts w:ascii="Segoe UI" w:eastAsia="Times New Roman" w:hAnsi="Segoe UI" w:cs="Segoe UI"/>
+          <w:rFonts w:eastAsia="Times New Roman" w:cstheme="minorHAnsi"/>
           <w:b/>
           <w:bCs/>
           <w:color w:val="24292E"/>
@@ -1256,248 +1277,275 @@
           <w:szCs w:val="30"/>
         </w:rPr>
       </w:pPr>
-      <w:r>
-        <w:rPr>
-          <w:rFonts w:ascii="Segoe UI" w:eastAsia="Times New Roman" w:hAnsi="Segoe UI" w:cs="Segoe UI"/>
+    </w:p>
+    <w:p>
+      <w:pPr>
+        <w:pBdr>
+          <w:bottom w:val="single" w:sz="6" w:space="4" w:color="EAECEF"/>
+        </w:pBdr>
+        <w:spacing w:before="360" w:after="240" w:line="240" w:lineRule="auto"/>
+        <w:outlineLvl w:val="1"/>
+        <w:rPr>
+          <w:rFonts w:eastAsia="Times New Roman" w:cstheme="minorHAnsi"/>
+          <w:b/>
+          <w:bCs/>
+          <w:color w:val="24292E"/>
+          <w:sz w:val="36"/>
+          <w:szCs w:val="36"/>
+        </w:rPr>
+      </w:pPr>
+      <w:r>
+        <w:rPr>
+          <w:rFonts w:eastAsia="Times New Roman" w:cstheme="minorHAnsi"/>
+          <w:b/>
+          <w:bCs/>
+          <w:color w:val="24292E"/>
+          <w:sz w:val="36"/>
+          <w:szCs w:val="36"/>
+        </w:rPr>
+        <w:lastRenderedPageBreak/>
+        <w:t>II. Analysis</w:t>
+      </w:r>
+    </w:p>
+    <w:p>
+      <w:pPr>
+        <w:spacing w:before="360" w:after="240" w:line="240" w:lineRule="auto"/>
+        <w:outlineLvl w:val="2"/>
+        <w:rPr>
+          <w:rFonts w:eastAsia="Times New Roman" w:cstheme="minorHAnsi"/>
           <w:b/>
           <w:bCs/>
           <w:color w:val="24292E"/>
           <w:sz w:val="30"/>
           <w:szCs w:val="30"/>
         </w:rPr>
-        <w:t>Exploratory Visualization</w:t>
-      </w:r>
-    </w:p>
-    <w:p>
-      <w:pPr>
-        <w:spacing w:before="360" w:after="240" w:line="240" w:lineRule="auto"/>
-        <w:outlineLvl w:val="2"/>
-        <w:rPr>
-          <w:rFonts w:ascii="Segoe UI" w:eastAsia="Times New Roman" w:hAnsi="Segoe UI" w:cs="Segoe UI"/>
+      </w:pPr>
+      <w:r>
+        <w:rPr>
+          <w:rFonts w:eastAsia="Times New Roman" w:cstheme="minorHAnsi"/>
           <w:b/>
           <w:bCs/>
           <w:color w:val="24292E"/>
           <w:sz w:val="30"/>
           <w:szCs w:val="30"/>
         </w:rPr>
-      </w:pPr>
-      <w:r>
-        <w:rPr>
-          <w:rFonts w:ascii="Segoe UI" w:eastAsia="Times New Roman" w:hAnsi="Segoe UI" w:cs="Segoe UI"/>
+        <w:t>Data Exploration</w:t>
+      </w:r>
+    </w:p>
+    <w:p>
+      <w:pPr>
+        <w:autoSpaceDE w:val="0"/>
+        <w:autoSpaceDN w:val="0"/>
+        <w:adjustRightInd w:val="0"/>
+        <w:spacing w:after="0" w:line="240" w:lineRule="auto"/>
+        <w:rPr>
+          <w:rFonts w:cstheme="minorHAnsi"/>
+        </w:rPr>
+      </w:pPr>
+      <w:r>
+        <w:rPr>
+          <w:rFonts w:cstheme="minorHAnsi"/>
+        </w:rPr>
+        <w:t>In this study, we have used the publicly available image dataset of C</w:t>
+      </w:r>
+      <w:r>
+        <w:rPr>
+          <w:rFonts w:cstheme="minorHAnsi"/>
+        </w:rPr>
+        <w:t>IFAR</w:t>
+      </w:r>
+      <w:r>
+        <w:rPr>
+          <w:rFonts w:cstheme="minorHAnsi"/>
+        </w:rPr>
+        <w:t>-10 [</w:t>
+      </w:r>
+      <w:r>
+        <w:rPr>
+          <w:rFonts w:cstheme="minorHAnsi"/>
+        </w:rPr>
+        <w:t>1</w:t>
+      </w:r>
+      <w:r>
+        <w:rPr>
+          <w:rFonts w:cstheme="minorHAnsi"/>
+        </w:rPr>
+        <w:t>]. There are 60</w:t>
+      </w:r>
+      <w:r>
+        <w:rPr>
+          <w:rFonts w:cstheme="minorHAnsi"/>
+        </w:rPr>
+        <w:t>,000</w:t>
+      </w:r>
+      <w:r>
+        <w:rPr>
+          <w:rFonts w:cstheme="minorHAnsi"/>
+        </w:rPr>
+        <w:t xml:space="preserve"> total images in this dataset</w:t>
+      </w:r>
+      <w:r>
+        <w:rPr>
+          <w:rFonts w:cstheme="minorHAnsi"/>
+        </w:rPr>
+        <w:t>. 50,000</w:t>
+      </w:r>
+      <w:r>
+        <w:rPr>
+          <w:rFonts w:cstheme="minorHAnsi"/>
+        </w:rPr>
+        <w:t xml:space="preserve"> </w:t>
+      </w:r>
+      <w:r>
+        <w:rPr>
+          <w:rFonts w:cstheme="minorHAnsi"/>
+        </w:rPr>
+        <w:t xml:space="preserve">images are </w:t>
+      </w:r>
+      <w:r>
+        <w:rPr>
+          <w:rFonts w:cstheme="minorHAnsi"/>
+        </w:rPr>
+        <w:t xml:space="preserve">categorized for training and </w:t>
+      </w:r>
+      <w:r>
+        <w:rPr>
+          <w:rFonts w:cstheme="minorHAnsi"/>
+        </w:rPr>
+        <w:t xml:space="preserve">the </w:t>
+      </w:r>
+      <w:r>
+        <w:rPr>
+          <w:rFonts w:cstheme="minorHAnsi"/>
+        </w:rPr>
+        <w:t>remaining 10</w:t>
+      </w:r>
+      <w:r>
+        <w:rPr>
+          <w:rFonts w:cstheme="minorHAnsi"/>
+        </w:rPr>
+        <w:t>,000 are</w:t>
+      </w:r>
+      <w:r>
+        <w:rPr>
+          <w:rFonts w:cstheme="minorHAnsi"/>
+        </w:rPr>
+        <w:t xml:space="preserve"> categorized for </w:t>
+      </w:r>
+      <w:r>
+        <w:rPr>
+          <w:rFonts w:cstheme="minorHAnsi"/>
+        </w:rPr>
+        <w:t>testing</w:t>
+      </w:r>
+      <w:r>
+        <w:rPr>
+          <w:rFonts w:cstheme="minorHAnsi"/>
+        </w:rPr>
+        <w:t xml:space="preserve">. </w:t>
+      </w:r>
+      <w:r>
+        <w:rPr>
+          <w:rFonts w:cstheme="minorHAnsi"/>
+        </w:rPr>
+        <w:t xml:space="preserve">There are 10 possible image classes: Airplane, Automobile, Bird, Cat, Deer, Dog, Frog, Horse, Ship, and Truck. There are 10 training batches, containing the images in random order. Some batches may contain more images from one class than another. Each batch contains 5,000 images from each class. </w:t>
+      </w:r>
+    </w:p>
+    <w:p>
+      <w:pPr>
+        <w:autoSpaceDE w:val="0"/>
+        <w:autoSpaceDN w:val="0"/>
+        <w:adjustRightInd w:val="0"/>
+        <w:spacing w:after="0" w:line="240" w:lineRule="auto"/>
+        <w:rPr>
+          <w:rFonts w:cstheme="minorHAnsi"/>
+        </w:rPr>
+      </w:pPr>
+    </w:p>
+    <w:p>
+      <w:pPr>
+        <w:autoSpaceDE w:val="0"/>
+        <w:autoSpaceDN w:val="0"/>
+        <w:adjustRightInd w:val="0"/>
+        <w:spacing w:after="0" w:line="240" w:lineRule="auto"/>
+        <w:rPr>
+          <w:rFonts w:cstheme="minorHAnsi"/>
+        </w:rPr>
+      </w:pPr>
+      <w:r>
+        <w:rPr>
+          <w:rFonts w:cstheme="minorHAnsi"/>
+        </w:rPr>
+        <w:t>The images are 32x32x3 RGB format (width=height=32 and one dimension for each color component R, G, B). Figure 2 illustrates some of the images and their labels from the Cifar-10 dataset.</w:t>
+      </w:r>
+    </w:p>
+    <w:p>
+      <w:pPr>
+        <w:autoSpaceDE w:val="0"/>
+        <w:autoSpaceDN w:val="0"/>
+        <w:adjustRightInd w:val="0"/>
+        <w:spacing w:after="0" w:line="240" w:lineRule="auto"/>
+        <w:rPr>
+          <w:rFonts w:cstheme="minorHAnsi"/>
+        </w:rPr>
+      </w:pPr>
+      <w:r>
+        <w:rPr>
+          <w:rFonts w:cstheme="minorHAnsi"/>
+        </w:rPr>
+        <w:t>We have converted the category information (labels) to one-hot encoding that is used by the final</w:t>
+      </w:r>
+      <w:r>
+        <w:rPr>
+          <w:rFonts w:cstheme="minorHAnsi"/>
+        </w:rPr>
+        <w:t xml:space="preserve"> </w:t>
+      </w:r>
+      <w:r>
+        <w:rPr>
+          <w:rFonts w:cstheme="minorHAnsi"/>
+        </w:rPr>
+        <w:t>classification. For instance, we convert label=3 to a vector as [0 0 0 1 0 0 0 0 0 0] (labels starts from 0 to 9). We use this vector format in the classification to calculate training error at every step of the training.</w:t>
+      </w:r>
+    </w:p>
+    <w:p>
+      <w:pPr>
+        <w:autoSpaceDE w:val="0"/>
+        <w:autoSpaceDN w:val="0"/>
+        <w:adjustRightInd w:val="0"/>
+        <w:spacing w:after="0" w:line="240" w:lineRule="auto"/>
+        <w:rPr>
+          <w:rFonts w:cstheme="minorHAnsi"/>
+        </w:rPr>
+      </w:pPr>
+      <w:bookmarkStart w:id="0" w:name="_GoBack"/>
+      <w:bookmarkEnd w:id="0"/>
+    </w:p>
+    <w:p>
+      <w:pPr>
+        <w:autoSpaceDE w:val="0"/>
+        <w:autoSpaceDN w:val="0"/>
+        <w:adjustRightInd w:val="0"/>
+        <w:spacing w:after="0" w:line="240" w:lineRule="auto"/>
+        <w:rPr>
+          <w:rFonts w:eastAsia="Times New Roman" w:cstheme="minorHAnsi"/>
           <w:b/>
           <w:bCs/>
           <w:color w:val="24292E"/>
           <w:sz w:val="30"/>
           <w:szCs w:val="30"/>
         </w:rPr>
-        <w:t>Algorithms and Techniques</w:t>
-      </w:r>
-    </w:p>
-    <w:p>
-      <w:pPr>
-        <w:spacing w:before="360" w:after="240" w:line="240" w:lineRule="auto"/>
-        <w:outlineLvl w:val="2"/>
-        <w:rPr>
-          <w:rFonts w:ascii="Arial" w:hAnsi="Arial" w:cs="Arial"/>
-          <w:color w:val="000000"/>
-          <w:sz w:val="21"/>
-          <w:szCs w:val="21"/>
-          <w:shd w:val="clear" w:color="auto" w:fill="FFFFFF"/>
-        </w:rPr>
-      </w:pPr>
-      <w:r>
-        <w:rPr>
-          <w:rFonts w:ascii="Arial" w:hAnsi="Arial" w:cs="Arial"/>
-          <w:color w:val="000000"/>
-          <w:sz w:val="21"/>
-          <w:szCs w:val="21"/>
-          <w:shd w:val="clear" w:color="auto" w:fill="FFFFFF"/>
-        </w:rPr>
-        <w:t xml:space="preserve">For a classification problem, an activation function that works well is softmax. Applying softmax on a vector is done by taking the exponential of each element and then </w:t>
-      </w:r>
-      <w:r>
-        <w:rPr>
-          <w:rFonts w:ascii="Arial" w:hAnsi="Arial" w:cs="Arial"/>
-          <w:color w:val="000000"/>
-          <w:sz w:val="21"/>
-          <w:szCs w:val="21"/>
-          <w:shd w:val="clear" w:color="auto" w:fill="FFFFFF"/>
-        </w:rPr>
-        <w:t>normalizing</w:t>
-      </w:r>
-      <w:r>
-        <w:rPr>
-          <w:rFonts w:ascii="Arial" w:hAnsi="Arial" w:cs="Arial"/>
-          <w:color w:val="000000"/>
-          <w:sz w:val="21"/>
-          <w:szCs w:val="21"/>
-          <w:shd w:val="clear" w:color="auto" w:fill="FFFFFF"/>
-        </w:rPr>
-        <w:t xml:space="preserve"> the vector (using any norm, for example the ordinary </w:t>
-      </w:r>
-      <w:r>
-        <w:rPr>
-          <w:rFonts w:ascii="Arial" w:hAnsi="Arial" w:cs="Arial"/>
-          <w:color w:val="000000"/>
-          <w:sz w:val="21"/>
-          <w:szCs w:val="21"/>
-          <w:shd w:val="clear" w:color="auto" w:fill="FFFFFF"/>
-        </w:rPr>
-        <w:t>Euclidean</w:t>
-      </w:r>
-      <w:r>
-        <w:rPr>
-          <w:rFonts w:ascii="Arial" w:hAnsi="Arial" w:cs="Arial"/>
-          <w:color w:val="000000"/>
-          <w:sz w:val="21"/>
-          <w:szCs w:val="21"/>
-          <w:shd w:val="clear" w:color="auto" w:fill="FFFFFF"/>
-        </w:rPr>
-        <w:t xml:space="preserve"> length of the vector).</w:t>
-      </w:r>
-    </w:p>
-    <w:p>
-      <w:pPr>
-        <w:spacing w:before="360" w:after="240" w:line="240" w:lineRule="auto"/>
-        <w:outlineLvl w:val="2"/>
-        <w:rPr>
-          <w:rFonts w:ascii="Arial" w:hAnsi="Arial" w:cs="Arial"/>
-          <w:sz w:val="21"/>
-          <w:szCs w:val="21"/>
-          <w:shd w:val="clear" w:color="auto" w:fill="DDEEDD"/>
-        </w:rPr>
-      </w:pPr>
-      <w:r>
-        <w:rPr>
-          <w:rFonts w:ascii="Arial" w:hAnsi="Arial" w:cs="Arial"/>
-          <w:sz w:val="21"/>
-          <w:szCs w:val="21"/>
-          <w:shd w:val="clear" w:color="auto" w:fill="DDEEDD"/>
-        </w:rPr>
-        <w:t xml:space="preserve">Why is "softmax" called </w:t>
-      </w:r>
-      <w:proofErr w:type="gramStart"/>
-      <w:r>
-        <w:rPr>
-          <w:rFonts w:ascii="Arial" w:hAnsi="Arial" w:cs="Arial"/>
-          <w:sz w:val="21"/>
-          <w:szCs w:val="21"/>
-          <w:shd w:val="clear" w:color="auto" w:fill="DDEEDD"/>
-        </w:rPr>
-        <w:t>softmax ?</w:t>
-      </w:r>
-      <w:proofErr w:type="gramEnd"/>
-      <w:r>
-        <w:rPr>
-          <w:rFonts w:ascii="Arial" w:hAnsi="Arial" w:cs="Arial"/>
-          <w:sz w:val="21"/>
-          <w:szCs w:val="21"/>
-          <w:shd w:val="clear" w:color="auto" w:fill="DDEEDD"/>
-        </w:rPr>
-        <w:t xml:space="preserve"> The exponential is a steeply increasing function. It will increase differences between the elements of the vector. It also quickly produces large values. Then, as you </w:t>
-      </w:r>
-      <w:proofErr w:type="spellStart"/>
-      <w:r>
-        <w:rPr>
-          <w:rFonts w:ascii="Arial" w:hAnsi="Arial" w:cs="Arial"/>
-          <w:sz w:val="21"/>
-          <w:szCs w:val="21"/>
-          <w:shd w:val="clear" w:color="auto" w:fill="DDEEDD"/>
-        </w:rPr>
-        <w:t>normalise</w:t>
-      </w:r>
-      <w:proofErr w:type="spellEnd"/>
-      <w:r>
-        <w:rPr>
-          <w:rFonts w:ascii="Arial" w:hAnsi="Arial" w:cs="Arial"/>
-          <w:sz w:val="21"/>
-          <w:szCs w:val="21"/>
-          <w:shd w:val="clear" w:color="auto" w:fill="DDEEDD"/>
-        </w:rPr>
-        <w:t xml:space="preserve"> the vector, the largest element, which dominates the norm, will be </w:t>
-      </w:r>
-      <w:proofErr w:type="spellStart"/>
-      <w:r>
-        <w:rPr>
-          <w:rFonts w:ascii="Arial" w:hAnsi="Arial" w:cs="Arial"/>
-          <w:sz w:val="21"/>
-          <w:szCs w:val="21"/>
-          <w:shd w:val="clear" w:color="auto" w:fill="DDEEDD"/>
-        </w:rPr>
-        <w:t>normalised</w:t>
-      </w:r>
-      <w:proofErr w:type="spellEnd"/>
-      <w:r>
-        <w:rPr>
-          <w:rFonts w:ascii="Arial" w:hAnsi="Arial" w:cs="Arial"/>
-          <w:sz w:val="21"/>
-          <w:szCs w:val="21"/>
-          <w:shd w:val="clear" w:color="auto" w:fill="DDEEDD"/>
-        </w:rPr>
-        <w:t xml:space="preserve"> to a value close to 1 while all the other elements will end up divided by a large value and </w:t>
-      </w:r>
-      <w:proofErr w:type="spellStart"/>
-      <w:r>
-        <w:rPr>
-          <w:rFonts w:ascii="Arial" w:hAnsi="Arial" w:cs="Arial"/>
-          <w:sz w:val="21"/>
-          <w:szCs w:val="21"/>
-          <w:shd w:val="clear" w:color="auto" w:fill="DDEEDD"/>
-        </w:rPr>
-        <w:t>normalised</w:t>
-      </w:r>
-      <w:proofErr w:type="spellEnd"/>
-      <w:r>
-        <w:rPr>
-          <w:rFonts w:ascii="Arial" w:hAnsi="Arial" w:cs="Arial"/>
-          <w:sz w:val="21"/>
-          <w:szCs w:val="21"/>
-          <w:shd w:val="clear" w:color="auto" w:fill="DDEEDD"/>
-        </w:rPr>
-        <w:t xml:space="preserve"> to something close to 0. The resulting vector clearly </w:t>
-      </w:r>
-      <w:proofErr w:type="gramStart"/>
-      <w:r>
-        <w:rPr>
-          <w:rFonts w:ascii="Arial" w:hAnsi="Arial" w:cs="Arial"/>
-          <w:sz w:val="21"/>
-          <w:szCs w:val="21"/>
-          <w:shd w:val="clear" w:color="auto" w:fill="DDEEDD"/>
-        </w:rPr>
-        <w:t>shows which was</w:t>
-      </w:r>
-      <w:proofErr w:type="gramEnd"/>
-      <w:r>
-        <w:rPr>
-          <w:rFonts w:ascii="Arial" w:hAnsi="Arial" w:cs="Arial"/>
-          <w:sz w:val="21"/>
-          <w:szCs w:val="21"/>
-          <w:shd w:val="clear" w:color="auto" w:fill="DDEEDD"/>
-        </w:rPr>
-        <w:t xml:space="preserve"> its largest element, the "max", but retains the original relative order of its values, hence the "soft".</w:t>
-      </w:r>
-    </w:p>
-    <w:p>
-      <w:pPr>
-        <w:spacing w:before="360" w:after="240" w:line="240" w:lineRule="auto"/>
-        <w:outlineLvl w:val="2"/>
-        <w:rPr>
-          <w:rFonts w:ascii="Segoe UI" w:eastAsia="Times New Roman" w:hAnsi="Segoe UI" w:cs="Segoe UI"/>
-          <w:b/>
-          <w:bCs/>
-          <w:sz w:val="30"/>
-          <w:szCs w:val="30"/>
-        </w:rPr>
-      </w:pPr>
-      <w:r>
-        <w:rPr>
+      </w:pPr>
+      <w:r>
+        <w:rPr>
+          <w:rFonts w:cstheme="minorHAnsi"/>
           <w:noProof/>
         </w:rPr>
         <w:drawing>
-          <wp:inline distT="0" distB="0" distL="0" distR="0" wp14:anchorId="2DDB75A4" wp14:editId="55180D1F">
-            <wp:extent cx="2197768" cy="1755847"/>
-            <wp:effectExtent l="0" t="0" r="0" b="0"/>
-            <wp:docPr id="6" name="Picture 6"/>
+          <wp:inline distT="0" distB="0" distL="0" distR="0" wp14:anchorId="4858A831" wp14:editId="0C39421C">
+            <wp:extent cx="5943600" cy="2087880"/>
+            <wp:effectExtent l="0" t="0" r="0" b="7620"/>
+            <wp:docPr id="5" name="Picture 5"/>
             <wp:cNvGraphicFramePr>
               <a:graphicFrameLocks xmlns:a="http://schemas.openxmlformats.org/drawingml/2006/main" noChangeAspect="1"/>
             </wp:cNvGraphicFramePr>
@@ -1517,7 +1565,7 @@
                   <pic:spPr>
                     <a:xfrm>
                       <a:off x="0" y="0"/>
-                      <a:ext cx="2195900" cy="1754355"/>
+                      <a:ext cx="5943600" cy="2087880"/>
                     </a:xfrm>
                     <a:prstGeom prst="rect">
                       <a:avLst/>
@@ -1529,21 +1577,224 @@
           </wp:inline>
         </w:drawing>
       </w:r>
-      <w:r>
-        <w:rPr>
+    </w:p>
+    <w:p>
+      <w:pPr>
+        <w:spacing w:before="360" w:after="240" w:line="240" w:lineRule="auto"/>
+        <w:outlineLvl w:val="2"/>
+        <w:rPr>
+          <w:rFonts w:eastAsia="Times New Roman" w:cstheme="minorHAnsi"/>
+          <w:b/>
+          <w:bCs/>
+          <w:color w:val="24292E"/>
+          <w:sz w:val="30"/>
+          <w:szCs w:val="30"/>
+        </w:rPr>
+      </w:pPr>
+      <w:r>
+        <w:rPr>
+          <w:rFonts w:eastAsia="Times New Roman" w:cstheme="minorHAnsi"/>
+          <w:b/>
+          <w:bCs/>
+          <w:color w:val="24292E"/>
+          <w:sz w:val="30"/>
+          <w:szCs w:val="30"/>
+        </w:rPr>
+        <w:t>Exploratory Visualization</w:t>
+      </w:r>
+    </w:p>
+    <w:p>
+      <w:pPr>
+        <w:spacing w:before="360" w:after="240" w:line="240" w:lineRule="auto"/>
+        <w:outlineLvl w:val="2"/>
+        <w:rPr>
+          <w:rFonts w:eastAsia="Times New Roman" w:cstheme="minorHAnsi"/>
+          <w:b/>
+          <w:bCs/>
+          <w:color w:val="24292E"/>
+          <w:sz w:val="30"/>
+          <w:szCs w:val="30"/>
+        </w:rPr>
+      </w:pPr>
+      <w:r>
+        <w:rPr>
+          <w:rFonts w:eastAsia="Times New Roman" w:cstheme="minorHAnsi"/>
+          <w:b/>
+          <w:bCs/>
+          <w:color w:val="24292E"/>
+          <w:sz w:val="30"/>
+          <w:szCs w:val="30"/>
+        </w:rPr>
+        <w:t>Algorithms and Techniques</w:t>
+      </w:r>
+    </w:p>
+    <w:p>
+      <w:pPr>
+        <w:spacing w:before="360" w:after="240" w:line="240" w:lineRule="auto"/>
+        <w:outlineLvl w:val="2"/>
+        <w:rPr>
+          <w:rFonts w:cstheme="minorHAnsi"/>
+          <w:color w:val="000000"/>
+          <w:sz w:val="21"/>
+          <w:szCs w:val="21"/>
+          <w:shd w:val="clear" w:color="auto" w:fill="FFFFFF"/>
+        </w:rPr>
+      </w:pPr>
+      <w:r>
+        <w:rPr>
+          <w:rFonts w:cstheme="minorHAnsi"/>
+          <w:color w:val="000000"/>
+          <w:sz w:val="21"/>
+          <w:szCs w:val="21"/>
+          <w:shd w:val="clear" w:color="auto" w:fill="FFFFFF"/>
+        </w:rPr>
+        <w:t>For a classification problem, an activation function that works well is softmax. Applying softmax on a vector is done by taking the exponential of each element and then normalizing the vector (using any norm, for example the ordinary Euclidean length of the vector).</w:t>
+      </w:r>
+    </w:p>
+    <w:p>
+      <w:pPr>
+        <w:spacing w:before="360" w:after="240" w:line="240" w:lineRule="auto"/>
+        <w:outlineLvl w:val="2"/>
+        <w:rPr>
+          <w:rFonts w:cstheme="minorHAnsi"/>
+          <w:sz w:val="21"/>
+          <w:szCs w:val="21"/>
+          <w:shd w:val="clear" w:color="auto" w:fill="DDEEDD"/>
+        </w:rPr>
+      </w:pPr>
+      <w:r>
+        <w:rPr>
+          <w:rFonts w:cstheme="minorHAnsi"/>
+          <w:sz w:val="21"/>
+          <w:szCs w:val="21"/>
+          <w:shd w:val="clear" w:color="auto" w:fill="DDEEDD"/>
+        </w:rPr>
+        <w:t xml:space="preserve">Why is "softmax" called </w:t>
+      </w:r>
+      <w:proofErr w:type="gramStart"/>
+      <w:r>
+        <w:rPr>
+          <w:rFonts w:cstheme="minorHAnsi"/>
+          <w:sz w:val="21"/>
+          <w:szCs w:val="21"/>
+          <w:shd w:val="clear" w:color="auto" w:fill="DDEEDD"/>
+        </w:rPr>
+        <w:t>softmax ?</w:t>
+      </w:r>
+      <w:proofErr w:type="gramEnd"/>
+      <w:r>
+        <w:rPr>
+          <w:rFonts w:cstheme="minorHAnsi"/>
+          <w:sz w:val="21"/>
+          <w:szCs w:val="21"/>
+          <w:shd w:val="clear" w:color="auto" w:fill="DDEEDD"/>
+        </w:rPr>
+        <w:t xml:space="preserve"> The exponential is a steeply increasing function. It will increase differences between the elements of the vector. It also quickly produces large values. Then, as you </w:t>
+      </w:r>
+      <w:proofErr w:type="spellStart"/>
+      <w:r>
+        <w:rPr>
+          <w:rFonts w:cstheme="minorHAnsi"/>
+          <w:sz w:val="21"/>
+          <w:szCs w:val="21"/>
+          <w:shd w:val="clear" w:color="auto" w:fill="DDEEDD"/>
+        </w:rPr>
+        <w:t>normalise</w:t>
+      </w:r>
+      <w:proofErr w:type="spellEnd"/>
+      <w:r>
+        <w:rPr>
+          <w:rFonts w:cstheme="minorHAnsi"/>
+          <w:sz w:val="21"/>
+          <w:szCs w:val="21"/>
+          <w:shd w:val="clear" w:color="auto" w:fill="DDEEDD"/>
+        </w:rPr>
+        <w:t xml:space="preserve"> the vector, the largest element, which dominates the norm, will be </w:t>
+      </w:r>
+      <w:proofErr w:type="spellStart"/>
+      <w:r>
+        <w:rPr>
+          <w:rFonts w:cstheme="minorHAnsi"/>
+          <w:sz w:val="21"/>
+          <w:szCs w:val="21"/>
+          <w:shd w:val="clear" w:color="auto" w:fill="DDEEDD"/>
+        </w:rPr>
+        <w:t>normalised</w:t>
+      </w:r>
+      <w:proofErr w:type="spellEnd"/>
+      <w:r>
+        <w:rPr>
+          <w:rFonts w:cstheme="minorHAnsi"/>
+          <w:sz w:val="21"/>
+          <w:szCs w:val="21"/>
+          <w:shd w:val="clear" w:color="auto" w:fill="DDEEDD"/>
+        </w:rPr>
+        <w:t xml:space="preserve"> to a value close to 1 while all the other elements will end up divided by a large value and </w:t>
+      </w:r>
+      <w:proofErr w:type="spellStart"/>
+      <w:r>
+        <w:rPr>
+          <w:rFonts w:cstheme="minorHAnsi"/>
+          <w:sz w:val="21"/>
+          <w:szCs w:val="21"/>
+          <w:shd w:val="clear" w:color="auto" w:fill="DDEEDD"/>
+        </w:rPr>
+        <w:t>normalised</w:t>
+      </w:r>
+      <w:proofErr w:type="spellEnd"/>
+      <w:r>
+        <w:rPr>
+          <w:rFonts w:cstheme="minorHAnsi"/>
+          <w:sz w:val="21"/>
+          <w:szCs w:val="21"/>
+          <w:shd w:val="clear" w:color="auto" w:fill="DDEEDD"/>
+        </w:rPr>
+        <w:t xml:space="preserve"> to something close to 0. The resulting vector clearly </w:t>
+      </w:r>
+      <w:proofErr w:type="gramStart"/>
+      <w:r>
+        <w:rPr>
+          <w:rFonts w:cstheme="minorHAnsi"/>
+          <w:sz w:val="21"/>
+          <w:szCs w:val="21"/>
+          <w:shd w:val="clear" w:color="auto" w:fill="DDEEDD"/>
+        </w:rPr>
+        <w:t>shows which was</w:t>
+      </w:r>
+      <w:proofErr w:type="gramEnd"/>
+      <w:r>
+        <w:rPr>
+          <w:rFonts w:cstheme="minorHAnsi"/>
+          <w:sz w:val="21"/>
+          <w:szCs w:val="21"/>
+          <w:shd w:val="clear" w:color="auto" w:fill="DDEEDD"/>
+        </w:rPr>
+        <w:t xml:space="preserve"> its largest element, the "max", but retains the original relative order of its values, hence the "soft".</w:t>
+      </w:r>
+    </w:p>
+    <w:p>
+      <w:pPr>
+        <w:spacing w:before="360" w:after="240" w:line="240" w:lineRule="auto"/>
+        <w:outlineLvl w:val="2"/>
+        <w:rPr>
+          <w:rFonts w:eastAsia="Times New Roman" w:cstheme="minorHAnsi"/>
+          <w:b/>
+          <w:bCs/>
+          <w:sz w:val="30"/>
+          <w:szCs w:val="30"/>
+        </w:rPr>
+      </w:pPr>
+      <w:r>
+        <w:rPr>
+          <w:rFonts w:cstheme="minorHAnsi"/>
           <w:noProof/>
         </w:rPr>
-        <w:t xml:space="preserve"> </w:t>
-      </w:r>
-      <w:r>
-        <w:rPr>
-          <w:noProof/>
-        </w:rPr>
+        <w:lastRenderedPageBreak/>
         <w:drawing>
-          <wp:inline distT="0" distB="0" distL="0" distR="0" wp14:anchorId="174D7FBE" wp14:editId="5B7A792D">
-            <wp:extent cx="3457073" cy="1441185"/>
-            <wp:effectExtent l="0" t="0" r="0" b="6985"/>
-            <wp:docPr id="7" name="Picture 7"/>
+          <wp:inline distT="0" distB="0" distL="0" distR="0" wp14:anchorId="0BA9EBA4" wp14:editId="10C1A04A">
+            <wp:extent cx="2197768" cy="1755847"/>
+            <wp:effectExtent l="0" t="0" r="0" b="0"/>
+            <wp:docPr id="6" name="Picture 6"/>
             <wp:cNvGraphicFramePr>
               <a:graphicFrameLocks xmlns:a="http://schemas.openxmlformats.org/drawingml/2006/main" noChangeAspect="1"/>
             </wp:cNvGraphicFramePr>
@@ -1563,7 +1814,7 @@
                   <pic:spPr>
                     <a:xfrm>
                       <a:off x="0" y="0"/>
-                      <a:ext cx="3457073" cy="1441185"/>
+                      <a:ext cx="2195900" cy="1754355"/>
                     </a:xfrm>
                     <a:prstGeom prst="rect">
                       <a:avLst/>
@@ -1575,118 +1826,23 @@
           </wp:inline>
         </w:drawing>
       </w:r>
-    </w:p>
-    <w:p>
-      <w:pPr>
-        <w:spacing w:before="360" w:after="240" w:line="240" w:lineRule="auto"/>
-        <w:outlineLvl w:val="2"/>
-        <w:rPr>
-          <w:rFonts w:ascii="Arial" w:hAnsi="Arial" w:cs="Arial"/>
-          <w:color w:val="446644"/>
-          <w:sz w:val="21"/>
-          <w:szCs w:val="21"/>
-          <w:shd w:val="clear" w:color="auto" w:fill="DDEEDD"/>
-        </w:rPr>
-      </w:pPr>
-      <w:r>
-        <w:rPr>
-          <w:rFonts w:ascii="Arial" w:hAnsi="Arial" w:cs="Arial"/>
-          <w:color w:val="446644"/>
-          <w:sz w:val="21"/>
-          <w:szCs w:val="21"/>
-          <w:shd w:val="clear" w:color="auto" w:fill="DDEEDD"/>
-        </w:rPr>
-        <w:t>"</w:t>
-      </w:r>
-      <w:r>
-        <w:rPr>
-          <w:rStyle w:val="Strong"/>
-          <w:rFonts w:ascii="Arial" w:hAnsi="Arial" w:cs="Arial"/>
-          <w:color w:val="446644"/>
-          <w:sz w:val="21"/>
-          <w:szCs w:val="21"/>
-          <w:shd w:val="clear" w:color="auto" w:fill="DDEEDD"/>
-        </w:rPr>
-        <w:t>Broadcasting</w:t>
-      </w:r>
-      <w:r>
-        <w:rPr>
-          <w:rFonts w:ascii="Arial" w:hAnsi="Arial" w:cs="Arial"/>
-          <w:color w:val="446644"/>
-          <w:sz w:val="21"/>
-          <w:szCs w:val="21"/>
-          <w:shd w:val="clear" w:color="auto" w:fill="DDEEDD"/>
-        </w:rPr>
-        <w:t xml:space="preserve">" is a standard trick used in Python and </w:t>
-      </w:r>
-      <w:proofErr w:type="spellStart"/>
-      <w:r>
-        <w:rPr>
-          <w:rFonts w:ascii="Arial" w:hAnsi="Arial" w:cs="Arial"/>
-          <w:color w:val="446644"/>
-          <w:sz w:val="21"/>
-          <w:szCs w:val="21"/>
-          <w:shd w:val="clear" w:color="auto" w:fill="DDEEDD"/>
-        </w:rPr>
-        <w:t>numpy</w:t>
-      </w:r>
-      <w:proofErr w:type="spellEnd"/>
-      <w:r>
-        <w:rPr>
-          <w:rFonts w:ascii="Arial" w:hAnsi="Arial" w:cs="Arial"/>
-          <w:color w:val="446644"/>
-          <w:sz w:val="21"/>
-          <w:szCs w:val="21"/>
-          <w:shd w:val="clear" w:color="auto" w:fill="DDEEDD"/>
-        </w:rPr>
-        <w:t xml:space="preserve">, its scientific computation library. It extends how normal operations work on matrices with incompatible dimensions. "Broadcasting </w:t>
-      </w:r>
-      <w:proofErr w:type="gramStart"/>
-      <w:r>
-        <w:rPr>
-          <w:rFonts w:ascii="Arial" w:hAnsi="Arial" w:cs="Arial"/>
-          <w:color w:val="446644"/>
-          <w:sz w:val="21"/>
-          <w:szCs w:val="21"/>
-          <w:shd w:val="clear" w:color="auto" w:fill="DDEEDD"/>
-        </w:rPr>
-        <w:t>add</w:t>
-      </w:r>
-      <w:proofErr w:type="gramEnd"/>
-      <w:r>
-        <w:rPr>
-          <w:rFonts w:ascii="Arial" w:hAnsi="Arial" w:cs="Arial"/>
-          <w:color w:val="446644"/>
-          <w:sz w:val="21"/>
-          <w:szCs w:val="21"/>
-          <w:shd w:val="clear" w:color="auto" w:fill="DDEEDD"/>
-        </w:rPr>
-        <w:t>" means "if you are adding two matrices but you cannot because their dimensions are not compatible, try to replicate the small one as much as needed to make it work."</w:t>
-      </w:r>
-    </w:p>
-    <w:p>
-      <w:pPr>
-        <w:spacing w:before="360" w:after="240" w:line="240" w:lineRule="auto"/>
-        <w:outlineLvl w:val="2"/>
-        <w:rPr>
-          <w:rFonts w:ascii="Segoe UI" w:eastAsia="Times New Roman" w:hAnsi="Segoe UI" w:cs="Segoe UI"/>
-          <w:b/>
-          <w:bCs/>
-          <w:color w:val="24292E"/>
-          <w:sz w:val="30"/>
-          <w:szCs w:val="30"/>
-        </w:rPr>
-      </w:pPr>
-      <w:r>
-        <w:rPr>
+      <w:r>
+        <w:rPr>
+          <w:rFonts w:cstheme="minorHAnsi"/>
           <w:noProof/>
         </w:rPr>
-        <w:lastRenderedPageBreak/>
+        <w:t xml:space="preserve"> </w:t>
+      </w:r>
+      <w:r>
+        <w:rPr>
+          <w:rFonts w:cstheme="minorHAnsi"/>
+          <w:noProof/>
+        </w:rPr>
         <w:drawing>
-          <wp:inline distT="0" distB="0" distL="0" distR="0" wp14:anchorId="0BBEC1AA" wp14:editId="30CD5B7C">
-            <wp:extent cx="4227095" cy="1938322"/>
-            <wp:effectExtent l="0" t="0" r="2540" b="5080"/>
-            <wp:docPr id="8" name="Picture 8"/>
+          <wp:inline distT="0" distB="0" distL="0" distR="0" wp14:anchorId="6F2EE2B7" wp14:editId="74BC6A48">
+            <wp:extent cx="3457073" cy="1441185"/>
+            <wp:effectExtent l="0" t="0" r="0" b="6985"/>
+            <wp:docPr id="7" name="Picture 7"/>
             <wp:cNvGraphicFramePr>
               <a:graphicFrameLocks xmlns:a="http://schemas.openxmlformats.org/drawingml/2006/main" noChangeAspect="1"/>
             </wp:cNvGraphicFramePr>
@@ -1706,6 +1862,149 @@
                   <pic:spPr>
                     <a:xfrm>
                       <a:off x="0" y="0"/>
+                      <a:ext cx="3457073" cy="1441185"/>
+                    </a:xfrm>
+                    <a:prstGeom prst="rect">
+                      <a:avLst/>
+                    </a:prstGeom>
+                  </pic:spPr>
+                </pic:pic>
+              </a:graphicData>
+            </a:graphic>
+          </wp:inline>
+        </w:drawing>
+      </w:r>
+    </w:p>
+    <w:p>
+      <w:pPr>
+        <w:spacing w:before="360" w:after="240" w:line="240" w:lineRule="auto"/>
+        <w:outlineLvl w:val="2"/>
+        <w:rPr>
+          <w:rFonts w:cstheme="minorHAnsi"/>
+          <w:color w:val="446644"/>
+          <w:sz w:val="21"/>
+          <w:szCs w:val="21"/>
+          <w:shd w:val="clear" w:color="auto" w:fill="DDEEDD"/>
+        </w:rPr>
+      </w:pPr>
+      <w:r>
+        <w:rPr>
+          <w:rFonts w:cstheme="minorHAnsi"/>
+          <w:color w:val="446644"/>
+          <w:sz w:val="21"/>
+          <w:szCs w:val="21"/>
+          <w:shd w:val="clear" w:color="auto" w:fill="DDEEDD"/>
+        </w:rPr>
+        <w:t>"</w:t>
+      </w:r>
+      <w:r>
+        <w:rPr>
+          <w:rStyle w:val="Strong"/>
+          <w:rFonts w:cstheme="minorHAnsi"/>
+          <w:color w:val="446644"/>
+          <w:sz w:val="21"/>
+          <w:szCs w:val="21"/>
+          <w:shd w:val="clear" w:color="auto" w:fill="DDEEDD"/>
+        </w:rPr>
+        <w:t>Broadcasting</w:t>
+      </w:r>
+      <w:r>
+        <w:rPr>
+          <w:rFonts w:cstheme="minorHAnsi"/>
+          <w:color w:val="446644"/>
+          <w:sz w:val="21"/>
+          <w:szCs w:val="21"/>
+          <w:shd w:val="clear" w:color="auto" w:fill="DDEEDD"/>
+        </w:rPr>
+        <w:t xml:space="preserve">" is a standard trick used in Python and </w:t>
+      </w:r>
+      <w:proofErr w:type="spellStart"/>
+      <w:r>
+        <w:rPr>
+          <w:rFonts w:cstheme="minorHAnsi"/>
+          <w:color w:val="446644"/>
+          <w:sz w:val="21"/>
+          <w:szCs w:val="21"/>
+          <w:shd w:val="clear" w:color="auto" w:fill="DDEEDD"/>
+        </w:rPr>
+        <w:t>numpy</w:t>
+      </w:r>
+      <w:proofErr w:type="spellEnd"/>
+      <w:r>
+        <w:rPr>
+          <w:rFonts w:cstheme="minorHAnsi"/>
+          <w:color w:val="446644"/>
+          <w:sz w:val="21"/>
+          <w:szCs w:val="21"/>
+          <w:shd w:val="clear" w:color="auto" w:fill="DDEEDD"/>
+        </w:rPr>
+        <w:t xml:space="preserve">, its scientific computation library. It extends how normal operations work on matrices with incompatible dimensions. "Broadcasting </w:t>
+      </w:r>
+      <w:proofErr w:type="gramStart"/>
+      <w:r>
+        <w:rPr>
+          <w:rFonts w:cstheme="minorHAnsi"/>
+          <w:color w:val="446644"/>
+          <w:sz w:val="21"/>
+          <w:szCs w:val="21"/>
+          <w:shd w:val="clear" w:color="auto" w:fill="DDEEDD"/>
+        </w:rPr>
+        <w:t>add</w:t>
+      </w:r>
+      <w:proofErr w:type="gramEnd"/>
+      <w:r>
+        <w:rPr>
+          <w:rFonts w:cstheme="minorHAnsi"/>
+          <w:color w:val="446644"/>
+          <w:sz w:val="21"/>
+          <w:szCs w:val="21"/>
+          <w:shd w:val="clear" w:color="auto" w:fill="DDEEDD"/>
+        </w:rPr>
+        <w:t>" means "if you are adding two matrices but you cannot because their dimensions are not compatible, try to replicate the small one as much as needed to make it work."</w:t>
+      </w:r>
+    </w:p>
+    <w:p>
+      <w:pPr>
+        <w:spacing w:before="360" w:after="240" w:line="240" w:lineRule="auto"/>
+        <w:outlineLvl w:val="2"/>
+        <w:rPr>
+          <w:rFonts w:eastAsia="Times New Roman" w:cstheme="minorHAnsi"/>
+          <w:b/>
+          <w:bCs/>
+          <w:color w:val="24292E"/>
+          <w:sz w:val="30"/>
+          <w:szCs w:val="30"/>
+        </w:rPr>
+      </w:pPr>
+      <w:r>
+        <w:rPr>
+          <w:rFonts w:cstheme="minorHAnsi"/>
+          <w:noProof/>
+        </w:rPr>
+        <w:drawing>
+          <wp:inline distT="0" distB="0" distL="0" distR="0" wp14:anchorId="7B464A42" wp14:editId="529BBACA">
+            <wp:extent cx="4227095" cy="1938322"/>
+            <wp:effectExtent l="0" t="0" r="2540" b="5080"/>
+            <wp:docPr id="8" name="Picture 8"/>
+            <wp:cNvGraphicFramePr>
+              <a:graphicFrameLocks xmlns:a="http://schemas.openxmlformats.org/drawingml/2006/main" noChangeAspect="1"/>
+            </wp:cNvGraphicFramePr>
+            <a:graphic xmlns:a="http://schemas.openxmlformats.org/drawingml/2006/main">
+              <a:graphicData uri="http://schemas.openxmlformats.org/drawingml/2006/picture">
+                <pic:pic xmlns:pic="http://schemas.openxmlformats.org/drawingml/2006/picture">
+                  <pic:nvPicPr>
+                    <pic:cNvPr id="0" name=""/>
+                    <pic:cNvPicPr/>
+                  </pic:nvPicPr>
+                  <pic:blipFill>
+                    <a:blip r:embed="rId12"/>
+                    <a:stretch>
+                      <a:fillRect/>
+                    </a:stretch>
+                  </pic:blipFill>
+                  <pic:spPr>
+                    <a:xfrm>
+                      <a:off x="0" y="0"/>
                       <a:ext cx="4227095" cy="1938322"/>
                     </a:xfrm>
                     <a:prstGeom prst="rect">
@@ -1724,7 +2023,7 @@
         <w:spacing w:before="360" w:after="240" w:line="240" w:lineRule="auto"/>
         <w:outlineLvl w:val="2"/>
         <w:rPr>
-          <w:rFonts w:ascii="Arial" w:hAnsi="Arial" w:cs="Arial"/>
+          <w:rFonts w:cstheme="minorHAnsi"/>
           <w:color w:val="446644"/>
           <w:sz w:val="21"/>
           <w:szCs w:val="21"/>
@@ -1733,7 +2032,7 @@
       </w:pPr>
       <w:r>
         <w:rPr>
-          <w:rFonts w:ascii="Arial" w:hAnsi="Arial" w:cs="Arial"/>
+          <w:rFonts w:cstheme="minorHAnsi"/>
           <w:color w:val="446644"/>
           <w:sz w:val="21"/>
           <w:szCs w:val="21"/>
@@ -1744,7 +2043,7 @@
       <w:r>
         <w:rPr>
           <w:rStyle w:val="Strong"/>
-          <w:rFonts w:ascii="Arial" w:hAnsi="Arial" w:cs="Arial"/>
+          <w:rFonts w:cstheme="minorHAnsi"/>
           <w:color w:val="446644"/>
           <w:sz w:val="21"/>
           <w:szCs w:val="21"/>
@@ -1754,7 +2053,7 @@
       </w:r>
       <w:r>
         <w:rPr>
-          <w:rFonts w:ascii="Arial" w:hAnsi="Arial" w:cs="Arial"/>
+          <w:rFonts w:cstheme="minorHAnsi"/>
           <w:color w:val="446644"/>
           <w:sz w:val="21"/>
           <w:szCs w:val="21"/>
@@ -1765,7 +2064,7 @@
       <w:proofErr w:type="gramStart"/>
       <w:r>
         <w:rPr>
-          <w:rFonts w:ascii="Arial" w:hAnsi="Arial" w:cs="Arial"/>
+          <w:rFonts w:cstheme="minorHAnsi"/>
           <w:color w:val="446644"/>
           <w:sz w:val="21"/>
           <w:szCs w:val="21"/>
@@ -1776,7 +2075,7 @@
       <w:proofErr w:type="gramEnd"/>
       <w:r>
         <w:rPr>
-          <w:rFonts w:ascii="Arial" w:hAnsi="Arial" w:cs="Arial"/>
+          <w:rFonts w:cstheme="minorHAnsi"/>
           <w:color w:val="446644"/>
           <w:sz w:val="21"/>
           <w:szCs w:val="21"/>
@@ -1790,7 +2089,7 @@
         <w:spacing w:before="360" w:after="240" w:line="240" w:lineRule="auto"/>
         <w:outlineLvl w:val="2"/>
         <w:rPr>
-          <w:rFonts w:ascii="Arial" w:hAnsi="Arial" w:cs="Arial"/>
+          <w:rFonts w:cstheme="minorHAnsi"/>
           <w:color w:val="446644"/>
           <w:sz w:val="21"/>
           <w:szCs w:val="21"/>
@@ -1802,7 +2101,7 @@
       <w:pPr>
         <w:pStyle w:val="NormalWeb"/>
         <w:rPr>
-          <w:rFonts w:ascii="Arial" w:hAnsi="Arial" w:cs="Arial"/>
+          <w:rFonts w:asciiTheme="minorHAnsi" w:hAnsiTheme="minorHAnsi" w:cstheme="minorHAnsi"/>
           <w:color w:val="446644"/>
           <w:sz w:val="21"/>
           <w:szCs w:val="21"/>
@@ -1810,7 +2109,7 @@
       </w:pPr>
       <w:r>
         <w:rPr>
-          <w:rFonts w:ascii="Arial" w:hAnsi="Arial" w:cs="Arial"/>
+          <w:rFonts w:asciiTheme="minorHAnsi" w:hAnsiTheme="minorHAnsi" w:cstheme="minorHAnsi"/>
           <w:color w:val="446644"/>
           <w:sz w:val="21"/>
           <w:szCs w:val="21"/>
@@ -1820,7 +2119,7 @@
       <w:r>
         <w:rPr>
           <w:rStyle w:val="Strong"/>
-          <w:rFonts w:ascii="Arial" w:hAnsi="Arial" w:cs="Arial"/>
+          <w:rFonts w:asciiTheme="minorHAnsi" w:hAnsiTheme="minorHAnsi" w:cstheme="minorHAnsi"/>
           <w:color w:val="446644"/>
           <w:sz w:val="21"/>
           <w:szCs w:val="21"/>
@@ -1829,7 +2128,7 @@
       </w:r>
       <w:r>
         <w:rPr>
-          <w:rFonts w:ascii="Arial" w:hAnsi="Arial" w:cs="Arial"/>
+          <w:rFonts w:asciiTheme="minorHAnsi" w:hAnsiTheme="minorHAnsi" w:cstheme="minorHAnsi"/>
           <w:color w:val="446644"/>
           <w:sz w:val="21"/>
           <w:szCs w:val="21"/>
@@ -1839,7 +2138,7 @@
       <w:proofErr w:type="gramStart"/>
       <w:r>
         <w:rPr>
-          <w:rFonts w:ascii="Arial" w:hAnsi="Arial" w:cs="Arial"/>
+          <w:rFonts w:asciiTheme="minorHAnsi" w:hAnsiTheme="minorHAnsi" w:cstheme="minorHAnsi"/>
           <w:color w:val="446644"/>
           <w:sz w:val="21"/>
           <w:szCs w:val="21"/>
@@ -1852,7 +2151,7 @@
       <w:pPr>
         <w:pStyle w:val="NormalWeb"/>
         <w:rPr>
-          <w:rFonts w:ascii="Arial" w:hAnsi="Arial" w:cs="Arial"/>
+          <w:rFonts w:asciiTheme="minorHAnsi" w:hAnsiTheme="minorHAnsi" w:cstheme="minorHAnsi"/>
           <w:color w:val="446644"/>
           <w:sz w:val="21"/>
           <w:szCs w:val="21"/>
@@ -1860,7 +2159,7 @@
       </w:pPr>
       <w:r>
         <w:rPr>
-          <w:rFonts w:ascii="Arial" w:hAnsi="Arial" w:cs="Arial"/>
+          <w:rFonts w:asciiTheme="minorHAnsi" w:hAnsiTheme="minorHAnsi" w:cstheme="minorHAnsi"/>
           <w:color w:val="446644"/>
           <w:sz w:val="21"/>
           <w:szCs w:val="21"/>
@@ -1870,7 +2169,7 @@
       <w:proofErr w:type="spellStart"/>
       <w:r>
         <w:rPr>
-          <w:rFonts w:ascii="Arial" w:hAnsi="Arial" w:cs="Arial"/>
+          <w:rFonts w:asciiTheme="minorHAnsi" w:hAnsiTheme="minorHAnsi" w:cstheme="minorHAnsi"/>
           <w:color w:val="446644"/>
           <w:sz w:val="21"/>
           <w:szCs w:val="21"/>
@@ -1880,7 +2179,7 @@
       <w:proofErr w:type="spellEnd"/>
       <w:r>
         <w:rPr>
-          <w:rFonts w:ascii="Arial" w:hAnsi="Arial" w:cs="Arial"/>
+          <w:rFonts w:asciiTheme="minorHAnsi" w:hAnsiTheme="minorHAnsi" w:cstheme="minorHAnsi"/>
           <w:color w:val="446644"/>
           <w:sz w:val="21"/>
           <w:szCs w:val="21"/>
@@ -1893,7 +2192,7 @@
         <w:spacing w:before="360" w:after="240" w:line="240" w:lineRule="auto"/>
         <w:outlineLvl w:val="2"/>
         <w:rPr>
-          <w:rFonts w:ascii="Segoe UI" w:eastAsia="Times New Roman" w:hAnsi="Segoe UI" w:cs="Segoe UI"/>
+          <w:rFonts w:eastAsia="Times New Roman" w:cstheme="minorHAnsi"/>
           <w:b/>
           <w:bCs/>
           <w:color w:val="24292E"/>
@@ -1907,7 +2206,7 @@
         <w:spacing w:before="360" w:after="240" w:line="240" w:lineRule="auto"/>
         <w:outlineLvl w:val="2"/>
         <w:rPr>
-          <w:rFonts w:ascii="Segoe UI" w:eastAsia="Times New Roman" w:hAnsi="Segoe UI" w:cs="Segoe UI"/>
+          <w:rFonts w:eastAsia="Times New Roman" w:cstheme="minorHAnsi"/>
           <w:b/>
           <w:bCs/>
           <w:color w:val="24292E"/>
@@ -1917,13 +2216,14 @@
       </w:pPr>
       <w:r>
         <w:rPr>
-          <w:rFonts w:ascii="Segoe UI" w:eastAsia="Times New Roman" w:hAnsi="Segoe UI" w:cs="Segoe UI"/>
+          <w:rFonts w:eastAsia="Times New Roman" w:cstheme="minorHAnsi"/>
           <w:b/>
           <w:bCs/>
           <w:color w:val="24292E"/>
           <w:sz w:val="30"/>
           <w:szCs w:val="30"/>
         </w:rPr>
+        <w:lastRenderedPageBreak/>
         <w:t>Benchmark</w:t>
       </w:r>
     </w:p>
@@ -1931,12 +2231,14 @@
       <w:pPr>
         <w:pStyle w:val="Default"/>
         <w:rPr>
+          <w:rFonts w:asciiTheme="minorHAnsi" w:hAnsiTheme="minorHAnsi" w:cstheme="minorHAnsi"/>
           <w:sz w:val="23"/>
           <w:szCs w:val="23"/>
         </w:rPr>
       </w:pPr>
       <w:r>
         <w:rPr>
+          <w:rFonts w:asciiTheme="minorHAnsi" w:hAnsiTheme="minorHAnsi" w:cstheme="minorHAnsi"/>
           <w:sz w:val="23"/>
           <w:szCs w:val="23"/>
         </w:rPr>
@@ -1947,6 +2249,7 @@
       <w:pPr>
         <w:pStyle w:val="Default"/>
         <w:rPr>
+          <w:rFonts w:asciiTheme="minorHAnsi" w:hAnsiTheme="minorHAnsi" w:cstheme="minorHAnsi"/>
           <w:sz w:val="23"/>
           <w:szCs w:val="23"/>
         </w:rPr>
@@ -1956,19 +2259,20 @@
       <w:pPr>
         <w:pStyle w:val="Default"/>
         <w:rPr>
+          <w:rFonts w:asciiTheme="minorHAnsi" w:hAnsiTheme="minorHAnsi" w:cstheme="minorHAnsi"/>
           <w:sz w:val="23"/>
           <w:szCs w:val="23"/>
         </w:rPr>
       </w:pPr>
       <w:r>
         <w:rPr>
+          <w:rFonts w:asciiTheme="minorHAnsi" w:hAnsiTheme="minorHAnsi" w:cstheme="minorHAnsi"/>
           <w:noProof/>
           <w:sz w:val="23"/>
           <w:szCs w:val="23"/>
         </w:rPr>
-        <w:lastRenderedPageBreak/>
         <w:drawing>
-          <wp:inline distT="0" distB="0" distL="0" distR="0">
+          <wp:inline distT="0" distB="0" distL="0" distR="0" wp14:anchorId="3B59B81E" wp14:editId="7BF91D7A">
             <wp:extent cx="3689985" cy="3103880"/>
             <wp:effectExtent l="0" t="0" r="5715" b="1270"/>
             <wp:docPr id="2" name="Picture 2"/>
@@ -1985,7 +2289,7 @@
                     </pic:cNvPicPr>
                   </pic:nvPicPr>
                   <pic:blipFill>
-                    <a:blip r:embed="rId12">
+                    <a:blip r:embed="rId13">
                       <a:extLst>
                         <a:ext uri="{28A0092B-C50C-407E-A947-70E740481C1C}">
                           <a14:useLocalDpi xmlns:a14="http://schemas.microsoft.com/office/drawing/2010/main" val="0"/>
@@ -2022,12 +2326,14 @@
         <w:pStyle w:val="Default"/>
         <w:pageBreakBefore/>
         <w:rPr>
+          <w:rFonts w:asciiTheme="minorHAnsi" w:hAnsiTheme="minorHAnsi" w:cstheme="minorHAnsi"/>
           <w:sz w:val="23"/>
           <w:szCs w:val="23"/>
         </w:rPr>
       </w:pPr>
       <w:r>
         <w:rPr>
+          <w:rFonts w:asciiTheme="minorHAnsi" w:hAnsiTheme="minorHAnsi" w:cstheme="minorHAnsi"/>
           <w:sz w:val="23"/>
           <w:szCs w:val="23"/>
         </w:rPr>
@@ -2040,7 +2346,7 @@
         <w:spacing w:before="360" w:after="240" w:line="240" w:lineRule="auto"/>
         <w:outlineLvl w:val="2"/>
         <w:rPr>
-          <w:rFonts w:ascii="Segoe UI" w:eastAsia="Times New Roman" w:hAnsi="Segoe UI" w:cs="Segoe UI"/>
+          <w:rFonts w:eastAsia="Times New Roman" w:cstheme="minorHAnsi"/>
           <w:b/>
           <w:bCs/>
           <w:color w:val="24292E"/>
@@ -2050,7 +2356,7 @@
       </w:pPr>
       <w:r>
         <w:rPr>
-          <w:rFonts w:ascii="Segoe UI" w:eastAsia="Times New Roman" w:hAnsi="Segoe UI" w:cs="Segoe UI"/>
+          <w:rFonts w:eastAsia="Times New Roman" w:cstheme="minorHAnsi"/>
           <w:b/>
           <w:bCs/>
           <w:noProof/>
@@ -2059,7 +2365,7 @@
           <w:szCs w:val="30"/>
         </w:rPr>
         <w:drawing>
-          <wp:inline distT="0" distB="0" distL="0" distR="0">
+          <wp:inline distT="0" distB="0" distL="0" distR="0" wp14:anchorId="1EECD592" wp14:editId="7ECA0C70">
             <wp:extent cx="3609340" cy="3063875"/>
             <wp:effectExtent l="0" t="0" r="0" b="3175"/>
             <wp:docPr id="3" name="Picture 3"/>
@@ -2076,7 +2382,7 @@
                     </pic:cNvPicPr>
                   </pic:nvPicPr>
                   <pic:blipFill>
-                    <a:blip r:embed="rId13">
+                    <a:blip r:embed="rId14">
                       <a:extLst>
                         <a:ext uri="{28A0092B-C50C-407E-A947-70E740481C1C}">
                           <a14:useLocalDpi xmlns:a14="http://schemas.microsoft.com/office/drawing/2010/main" val="0"/>
@@ -2113,7 +2419,7 @@
         <w:spacing w:before="360" w:after="240" w:line="240" w:lineRule="auto"/>
         <w:outlineLvl w:val="2"/>
         <w:rPr>
-          <w:rFonts w:ascii="Segoe UI" w:eastAsia="Times New Roman" w:hAnsi="Segoe UI" w:cs="Segoe UI"/>
+          <w:rFonts w:eastAsia="Times New Roman" w:cstheme="minorHAnsi"/>
           <w:b/>
           <w:bCs/>
           <w:color w:val="24292E"/>
@@ -2130,7 +2436,7 @@
         <w:spacing w:before="360" w:after="240" w:line="240" w:lineRule="auto"/>
         <w:outlineLvl w:val="1"/>
         <w:rPr>
-          <w:rFonts w:ascii="Segoe UI" w:eastAsia="Times New Roman" w:hAnsi="Segoe UI" w:cs="Segoe UI"/>
+          <w:rFonts w:eastAsia="Times New Roman" w:cstheme="minorHAnsi"/>
           <w:b/>
           <w:bCs/>
           <w:color w:val="24292E"/>
@@ -2140,7 +2446,7 @@
       </w:pPr>
       <w:r>
         <w:rPr>
-          <w:rFonts w:ascii="Segoe UI" w:eastAsia="Times New Roman" w:hAnsi="Segoe UI" w:cs="Segoe UI"/>
+          <w:rFonts w:eastAsia="Times New Roman" w:cstheme="minorHAnsi"/>
           <w:b/>
           <w:bCs/>
           <w:color w:val="24292E"/>
@@ -2155,7 +2461,7 @@
         <w:spacing w:before="360" w:after="240" w:line="240" w:lineRule="auto"/>
         <w:outlineLvl w:val="2"/>
         <w:rPr>
-          <w:rFonts w:ascii="Segoe UI" w:eastAsia="Times New Roman" w:hAnsi="Segoe UI" w:cs="Segoe UI"/>
+          <w:rFonts w:eastAsia="Times New Roman" w:cstheme="minorHAnsi"/>
           <w:b/>
           <w:bCs/>
           <w:color w:val="24292E"/>
@@ -2165,7 +2471,7 @@
       </w:pPr>
       <w:r>
         <w:rPr>
-          <w:rFonts w:ascii="Segoe UI" w:eastAsia="Times New Roman" w:hAnsi="Segoe UI" w:cs="Segoe UI"/>
+          <w:rFonts w:eastAsia="Times New Roman" w:cstheme="minorHAnsi"/>
           <w:b/>
           <w:bCs/>
           <w:color w:val="24292E"/>
@@ -2180,7 +2486,7 @@
         <w:spacing w:before="360" w:after="240" w:line="240" w:lineRule="auto"/>
         <w:outlineLvl w:val="2"/>
         <w:rPr>
-          <w:rFonts w:ascii="Segoe UI" w:eastAsia="Times New Roman" w:hAnsi="Segoe UI" w:cs="Segoe UI"/>
+          <w:rFonts w:eastAsia="Times New Roman" w:cstheme="minorHAnsi"/>
           <w:b/>
           <w:bCs/>
           <w:color w:val="24292E"/>
@@ -2190,7 +2496,7 @@
       </w:pPr>
       <w:r>
         <w:rPr>
-          <w:rFonts w:ascii="Segoe UI" w:eastAsia="Times New Roman" w:hAnsi="Segoe UI" w:cs="Segoe UI"/>
+          <w:rFonts w:eastAsia="Times New Roman" w:cstheme="minorHAnsi"/>
           <w:b/>
           <w:bCs/>
           <w:color w:val="24292E"/>
@@ -2205,7 +2511,7 @@
         <w:spacing w:before="360" w:after="240" w:line="240" w:lineRule="auto"/>
         <w:outlineLvl w:val="2"/>
         <w:rPr>
-          <w:rFonts w:ascii="Segoe UI" w:eastAsia="Times New Roman" w:hAnsi="Segoe UI" w:cs="Segoe UI"/>
+          <w:rFonts w:eastAsia="Times New Roman" w:cstheme="minorHAnsi"/>
           <w:b/>
           <w:bCs/>
           <w:color w:val="24292E"/>
@@ -2215,7 +2521,7 @@
       </w:pPr>
       <w:r>
         <w:rPr>
-          <w:rFonts w:ascii="Segoe UI" w:eastAsia="Times New Roman" w:hAnsi="Segoe UI" w:cs="Segoe UI"/>
+          <w:rFonts w:eastAsia="Times New Roman" w:cstheme="minorHAnsi"/>
           <w:b/>
           <w:bCs/>
           <w:color w:val="24292E"/>
@@ -2230,7 +2536,7 @@
         <w:spacing w:before="360" w:after="240" w:line="240" w:lineRule="auto"/>
         <w:outlineLvl w:val="2"/>
         <w:rPr>
-          <w:rFonts w:ascii="Segoe UI" w:eastAsia="Times New Roman" w:hAnsi="Segoe UI" w:cs="Segoe UI"/>
+          <w:rFonts w:eastAsia="Times New Roman" w:cstheme="minorHAnsi"/>
           <w:b/>
           <w:bCs/>
           <w:color w:val="24292E"/>
@@ -2247,7 +2553,7 @@
         <w:spacing w:before="360" w:after="240" w:line="240" w:lineRule="auto"/>
         <w:outlineLvl w:val="1"/>
         <w:rPr>
-          <w:rFonts w:ascii="Segoe UI" w:eastAsia="Times New Roman" w:hAnsi="Segoe UI" w:cs="Segoe UI"/>
+          <w:rFonts w:eastAsia="Times New Roman" w:cstheme="minorHAnsi"/>
           <w:b/>
           <w:bCs/>
           <w:color w:val="24292E"/>
@@ -2257,7 +2563,7 @@
       </w:pPr>
       <w:r>
         <w:rPr>
-          <w:rFonts w:ascii="Segoe UI" w:eastAsia="Times New Roman" w:hAnsi="Segoe UI" w:cs="Segoe UI"/>
+          <w:rFonts w:eastAsia="Times New Roman" w:cstheme="minorHAnsi"/>
           <w:b/>
           <w:bCs/>
           <w:color w:val="24292E"/>
@@ -2272,7 +2578,7 @@
         <w:spacing w:before="360" w:after="240" w:line="240" w:lineRule="auto"/>
         <w:outlineLvl w:val="2"/>
         <w:rPr>
-          <w:rFonts w:ascii="Segoe UI" w:eastAsia="Times New Roman" w:hAnsi="Segoe UI" w:cs="Segoe UI"/>
+          <w:rFonts w:eastAsia="Times New Roman" w:cstheme="minorHAnsi"/>
           <w:b/>
           <w:bCs/>
           <w:color w:val="24292E"/>
@@ -2282,7 +2588,7 @@
       </w:pPr>
       <w:r>
         <w:rPr>
-          <w:rFonts w:ascii="Segoe UI" w:eastAsia="Times New Roman" w:hAnsi="Segoe UI" w:cs="Segoe UI"/>
+          <w:rFonts w:eastAsia="Times New Roman" w:cstheme="minorHAnsi"/>
           <w:b/>
           <w:bCs/>
           <w:color w:val="24292E"/>
@@ -2297,7 +2603,7 @@
         <w:spacing w:before="360" w:after="240" w:line="240" w:lineRule="auto"/>
         <w:outlineLvl w:val="2"/>
         <w:rPr>
-          <w:rFonts w:ascii="Segoe UI" w:eastAsia="Times New Roman" w:hAnsi="Segoe UI" w:cs="Segoe UI"/>
+          <w:rFonts w:eastAsia="Times New Roman" w:cstheme="minorHAnsi"/>
           <w:b/>
           <w:bCs/>
           <w:color w:val="24292E"/>
@@ -2307,7 +2613,7 @@
       </w:pPr>
       <w:r>
         <w:rPr>
-          <w:rFonts w:ascii="Segoe UI" w:eastAsia="Times New Roman" w:hAnsi="Segoe UI" w:cs="Segoe UI"/>
+          <w:rFonts w:eastAsia="Times New Roman" w:cstheme="minorHAnsi"/>
           <w:b/>
           <w:bCs/>
           <w:color w:val="24292E"/>
@@ -2323,7 +2629,7 @@
         <w:spacing w:before="360" w:after="240" w:line="240" w:lineRule="auto"/>
         <w:outlineLvl w:val="2"/>
         <w:rPr>
-          <w:rFonts w:ascii="Segoe UI" w:eastAsia="Times New Roman" w:hAnsi="Segoe UI" w:cs="Segoe UI"/>
+          <w:rFonts w:eastAsia="Times New Roman" w:cstheme="minorHAnsi"/>
           <w:b/>
           <w:bCs/>
           <w:color w:val="24292E"/>
@@ -2340,7 +2646,7 @@
         <w:spacing w:before="360" w:after="240" w:line="240" w:lineRule="auto"/>
         <w:outlineLvl w:val="1"/>
         <w:rPr>
-          <w:rFonts w:ascii="Segoe UI" w:eastAsia="Times New Roman" w:hAnsi="Segoe UI" w:cs="Segoe UI"/>
+          <w:rFonts w:eastAsia="Times New Roman" w:cstheme="minorHAnsi"/>
           <w:b/>
           <w:bCs/>
           <w:color w:val="24292E"/>
@@ -2350,7 +2656,7 @@
       </w:pPr>
       <w:r>
         <w:rPr>
-          <w:rFonts w:ascii="Segoe UI" w:eastAsia="Times New Roman" w:hAnsi="Segoe UI" w:cs="Segoe UI"/>
+          <w:rFonts w:eastAsia="Times New Roman" w:cstheme="minorHAnsi"/>
           <w:b/>
           <w:bCs/>
           <w:color w:val="24292E"/>
@@ -2365,7 +2671,7 @@
         <w:spacing w:before="360" w:after="240" w:line="240" w:lineRule="auto"/>
         <w:outlineLvl w:val="2"/>
         <w:rPr>
-          <w:rFonts w:ascii="Segoe UI" w:eastAsia="Times New Roman" w:hAnsi="Segoe UI" w:cs="Segoe UI"/>
+          <w:rFonts w:eastAsia="Times New Roman" w:cstheme="minorHAnsi"/>
           <w:b/>
           <w:bCs/>
           <w:color w:val="24292E"/>
@@ -2375,7 +2681,7 @@
       </w:pPr>
       <w:r>
         <w:rPr>
-          <w:rFonts w:ascii="Segoe UI" w:eastAsia="Times New Roman" w:hAnsi="Segoe UI" w:cs="Segoe UI"/>
+          <w:rFonts w:eastAsia="Times New Roman" w:cstheme="minorHAnsi"/>
           <w:b/>
           <w:bCs/>
           <w:color w:val="24292E"/>
@@ -2390,7 +2696,7 @@
         <w:spacing w:before="360" w:after="240" w:line="240" w:lineRule="auto"/>
         <w:outlineLvl w:val="2"/>
         <w:rPr>
-          <w:rFonts w:ascii="Segoe UI" w:eastAsia="Times New Roman" w:hAnsi="Segoe UI" w:cs="Segoe UI"/>
+          <w:rFonts w:eastAsia="Times New Roman" w:cstheme="minorHAnsi"/>
           <w:b/>
           <w:bCs/>
           <w:color w:val="24292E"/>
@@ -2400,7 +2706,7 @@
       </w:pPr>
       <w:r>
         <w:rPr>
-          <w:rFonts w:ascii="Segoe UI" w:eastAsia="Times New Roman" w:hAnsi="Segoe UI" w:cs="Segoe UI"/>
+          <w:rFonts w:eastAsia="Times New Roman" w:cstheme="minorHAnsi"/>
           <w:b/>
           <w:bCs/>
           <w:color w:val="24292E"/>
@@ -2415,7 +2721,7 @@
         <w:spacing w:before="360" w:after="240" w:line="240" w:lineRule="auto"/>
         <w:outlineLvl w:val="2"/>
         <w:rPr>
-          <w:rFonts w:ascii="Segoe UI" w:eastAsia="Times New Roman" w:hAnsi="Segoe UI" w:cs="Segoe UI"/>
+          <w:rFonts w:eastAsia="Times New Roman" w:cstheme="minorHAnsi"/>
           <w:b/>
           <w:bCs/>
           <w:color w:val="24292E"/>
@@ -2425,7 +2731,7 @@
       </w:pPr>
       <w:r>
         <w:rPr>
-          <w:rFonts w:ascii="Segoe UI" w:eastAsia="Times New Roman" w:hAnsi="Segoe UI" w:cs="Segoe UI"/>
+          <w:rFonts w:eastAsia="Times New Roman" w:cstheme="minorHAnsi"/>
           <w:b/>
           <w:bCs/>
           <w:color w:val="24292E"/>
@@ -2440,7 +2746,7 @@
         <w:spacing w:before="360" w:after="240" w:line="240" w:lineRule="auto"/>
         <w:outlineLvl w:val="2"/>
         <w:rPr>
-          <w:rFonts w:ascii="Segoe UI" w:eastAsia="Times New Roman" w:hAnsi="Segoe UI" w:cs="Segoe UI"/>
+          <w:rFonts w:eastAsia="Times New Roman" w:cstheme="minorHAnsi"/>
           <w:b/>
           <w:bCs/>
           <w:color w:val="24292E"/>
@@ -2450,7 +2756,7 @@
       </w:pPr>
       <w:r>
         <w:rPr>
-          <w:rFonts w:ascii="Segoe UI" w:eastAsia="Times New Roman" w:hAnsi="Segoe UI" w:cs="Segoe UI"/>
+          <w:rFonts w:eastAsia="Times New Roman" w:cstheme="minorHAnsi"/>
           <w:b/>
           <w:bCs/>
           <w:color w:val="24292E"/>
@@ -2459,6 +2765,519 @@
         </w:rPr>
         <w:t>References</w:t>
       </w:r>
+    </w:p>
+    <w:p>
+      <w:pPr>
+        <w:autoSpaceDE w:val="0"/>
+        <w:autoSpaceDN w:val="0"/>
+        <w:adjustRightInd w:val="0"/>
+        <w:spacing w:after="0" w:line="240" w:lineRule="auto"/>
+        <w:rPr>
+          <w:rFonts w:cstheme="minorHAnsi"/>
+          <w:sz w:val="24"/>
+          <w:szCs w:val="24"/>
+        </w:rPr>
+      </w:pPr>
+      <w:r>
+        <w:rPr>
+          <w:rFonts w:cstheme="minorHAnsi"/>
+          <w:color w:val="000000"/>
+          <w:sz w:val="24"/>
+          <w:szCs w:val="24"/>
+        </w:rPr>
+        <w:t>[1] “</w:t>
+      </w:r>
+      <w:r>
+        <w:rPr>
+          <w:rFonts w:cstheme="minorHAnsi"/>
+          <w:color w:val="000000"/>
+          <w:sz w:val="24"/>
+          <w:szCs w:val="24"/>
+        </w:rPr>
+        <w:t>Learning Multiple Layers of Features from Tiny Images</w:t>
+      </w:r>
+      <w:r>
+        <w:rPr>
+          <w:rFonts w:cstheme="minorHAnsi"/>
+          <w:color w:val="000000"/>
+          <w:sz w:val="24"/>
+          <w:szCs w:val="24"/>
+        </w:rPr>
+        <w:t xml:space="preserve">” </w:t>
+      </w:r>
+      <w:hyperlink r:id="rId15" w:history="1">
+        <w:r>
+          <w:rPr>
+            <w:rStyle w:val="Hyperlink"/>
+            <w:rFonts w:cstheme="minorHAnsi"/>
+            <w:sz w:val="24"/>
+            <w:szCs w:val="24"/>
+          </w:rPr>
+          <w:t>https://www.cs.toronto.edu/~kriz/learning-features-2009-TR.pdf</w:t>
+        </w:r>
+      </w:hyperlink>
+    </w:p>
+    <w:p>
+      <w:pPr>
+        <w:spacing w:before="120" w:after="120" w:line="240" w:lineRule="auto"/>
+        <w:outlineLvl w:val="2"/>
+        <w:rPr>
+          <w:rFonts w:cstheme="minorHAnsi"/>
+          <w:sz w:val="24"/>
+          <w:szCs w:val="24"/>
+        </w:rPr>
+      </w:pPr>
+      <w:r>
+        <w:rPr>
+          <w:rFonts w:cstheme="minorHAnsi"/>
+          <w:sz w:val="24"/>
+          <w:szCs w:val="24"/>
+        </w:rPr>
+        <w:t xml:space="preserve">[2] “Tensorflow” </w:t>
+      </w:r>
+      <w:hyperlink r:id="rId16" w:history="1">
+        <w:r>
+          <w:rPr>
+            <w:rStyle w:val="Hyperlink"/>
+            <w:rFonts w:cstheme="minorHAnsi"/>
+            <w:sz w:val="24"/>
+            <w:szCs w:val="24"/>
+          </w:rPr>
+          <w:t>https://www.tensorflow.org/</w:t>
+        </w:r>
+      </w:hyperlink>
+    </w:p>
+    <w:p>
+      <w:pPr>
+        <w:spacing w:before="120" w:after="120" w:line="240" w:lineRule="auto"/>
+        <w:outlineLvl w:val="2"/>
+        <w:rPr>
+          <w:rFonts w:cstheme="minorHAnsi"/>
+          <w:sz w:val="24"/>
+          <w:szCs w:val="24"/>
+        </w:rPr>
+      </w:pPr>
+      <w:r>
+        <w:rPr>
+          <w:rFonts w:cstheme="minorHAnsi"/>
+          <w:sz w:val="24"/>
+          <w:szCs w:val="24"/>
+        </w:rPr>
+        <w:t xml:space="preserve">[3] </w:t>
+      </w:r>
+      <w:r>
+        <w:rPr>
+          <w:rFonts w:cstheme="minorHAnsi"/>
+          <w:sz w:val="23"/>
+          <w:szCs w:val="23"/>
+        </w:rPr>
+        <w:t xml:space="preserve">"CS231n Convolutional Neural Networks for Visual Recognition" </w:t>
+      </w:r>
+      <w:hyperlink r:id="rId17" w:history="1">
+        <w:r>
+          <w:rPr>
+            <w:rStyle w:val="Hyperlink"/>
+            <w:rFonts w:cstheme="minorHAnsi"/>
+            <w:sz w:val="23"/>
+            <w:szCs w:val="23"/>
+          </w:rPr>
+          <w:t>http://cs231n.github.io/convolutional-networks/</w:t>
+        </w:r>
+      </w:hyperlink>
+    </w:p>
+    <w:p>
+      <w:pPr>
+        <w:spacing w:before="120" w:after="120" w:line="240" w:lineRule="auto"/>
+        <w:outlineLvl w:val="2"/>
+        <w:rPr>
+          <w:rFonts w:cstheme="minorHAnsi"/>
+          <w:sz w:val="24"/>
+          <w:szCs w:val="24"/>
+        </w:rPr>
+      </w:pPr>
+      <w:r>
+        <w:rPr>
+          <w:rFonts w:cstheme="minorHAnsi"/>
+          <w:sz w:val="24"/>
+          <w:szCs w:val="24"/>
+        </w:rPr>
+        <w:t xml:space="preserve"> </w:t>
+      </w:r>
+      <w:r>
+        <w:rPr>
+          <w:rFonts w:cstheme="minorHAnsi"/>
+          <w:sz w:val="24"/>
+          <w:szCs w:val="24"/>
+        </w:rPr>
+        <w:t>[</w:t>
+      </w:r>
+      <w:r>
+        <w:rPr>
+          <w:rFonts w:cstheme="minorHAnsi"/>
+          <w:sz w:val="24"/>
+          <w:szCs w:val="24"/>
+        </w:rPr>
+        <w:t>4</w:t>
+      </w:r>
+      <w:r>
+        <w:rPr>
+          <w:rFonts w:cstheme="minorHAnsi"/>
+          <w:sz w:val="24"/>
+          <w:szCs w:val="24"/>
+        </w:rPr>
+        <w:t xml:space="preserve">] “Learn </w:t>
+      </w:r>
+      <w:proofErr w:type="spellStart"/>
+      <w:r>
+        <w:rPr>
+          <w:rFonts w:cstheme="minorHAnsi"/>
+          <w:sz w:val="24"/>
+          <w:szCs w:val="24"/>
+        </w:rPr>
+        <w:t>TensorFlow</w:t>
+      </w:r>
+      <w:proofErr w:type="spellEnd"/>
+      <w:r>
+        <w:rPr>
+          <w:rFonts w:cstheme="minorHAnsi"/>
+          <w:sz w:val="24"/>
+          <w:szCs w:val="24"/>
+        </w:rPr>
+        <w:t xml:space="preserve"> and Deep Learning, without a Ph.D.” </w:t>
+      </w:r>
+      <w:hyperlink r:id="rId18" w:history="1">
+        <w:r>
+          <w:rPr>
+            <w:rStyle w:val="Hyperlink"/>
+            <w:rFonts w:cstheme="minorHAnsi"/>
+            <w:sz w:val="24"/>
+            <w:szCs w:val="24"/>
+          </w:rPr>
+          <w:t>https://cloud.google.com/blog/big-data/2017/01/learn-tensorflow-and-deep-learning-without-a-phd</w:t>
+        </w:r>
+      </w:hyperlink>
+    </w:p>
+    <w:p>
+      <w:pPr>
+        <w:spacing w:before="120" w:after="120" w:line="240" w:lineRule="auto"/>
+        <w:outlineLvl w:val="2"/>
+        <w:rPr>
+          <w:rFonts w:cstheme="minorHAnsi"/>
+          <w:sz w:val="24"/>
+          <w:szCs w:val="24"/>
+        </w:rPr>
+      </w:pPr>
+      <w:r>
+        <w:rPr>
+          <w:rFonts w:cstheme="minorHAnsi"/>
+          <w:sz w:val="24"/>
+          <w:szCs w:val="24"/>
+        </w:rPr>
+        <w:t xml:space="preserve">[5] “Why You Should Use Cross-Entropy Error Instead of Classification Error or Mean Squared Error for Neural Network Classifier Training” </w:t>
+      </w:r>
+      <w:hyperlink r:id="rId19" w:history="1">
+        <w:r>
+          <w:rPr>
+            <w:rStyle w:val="Hyperlink"/>
+            <w:rFonts w:cstheme="minorHAnsi"/>
+            <w:sz w:val="24"/>
+            <w:szCs w:val="24"/>
+          </w:rPr>
+          <w:t>https://jamesmccaffrey.wordpress.com/2013/11/05/why-you-should-use-cross-entropy-error-instead-of-classification-error-or-mean-squared-error-for-neural-network-classifier-training/</w:t>
+        </w:r>
+      </w:hyperlink>
+    </w:p>
+    <w:p>
+      <w:pPr>
+        <w:autoSpaceDE w:val="0"/>
+        <w:autoSpaceDN w:val="0"/>
+        <w:adjustRightInd w:val="0"/>
+        <w:spacing w:after="0" w:line="240" w:lineRule="auto"/>
+        <w:rPr>
+          <w:rFonts w:cstheme="minorHAnsi"/>
+          <w:sz w:val="24"/>
+          <w:szCs w:val="24"/>
+        </w:rPr>
+      </w:pPr>
+    </w:p>
+    <w:p>
+      <w:pPr>
+        <w:spacing w:before="120" w:after="120" w:line="240" w:lineRule="auto"/>
+        <w:outlineLvl w:val="2"/>
+        <w:rPr>
+          <w:rFonts w:cstheme="minorHAnsi"/>
+          <w:sz w:val="24"/>
+          <w:szCs w:val="24"/>
+        </w:rPr>
+      </w:pPr>
+      <w:r>
+        <w:rPr>
+          <w:rFonts w:cstheme="minorHAnsi"/>
+          <w:sz w:val="24"/>
+          <w:szCs w:val="24"/>
+        </w:rPr>
+        <w:t xml:space="preserve">[] “Distinctive Image Features from Scale-Invariant </w:t>
+      </w:r>
+      <w:proofErr w:type="spellStart"/>
+      <w:r>
+        <w:rPr>
+          <w:rFonts w:cstheme="minorHAnsi"/>
+          <w:sz w:val="24"/>
+          <w:szCs w:val="24"/>
+        </w:rPr>
+        <w:t>Keypoints</w:t>
+      </w:r>
+      <w:proofErr w:type="spellEnd"/>
+      <w:r>
+        <w:rPr>
+          <w:rFonts w:cstheme="minorHAnsi"/>
+          <w:sz w:val="24"/>
+          <w:szCs w:val="24"/>
+        </w:rPr>
+        <w:t xml:space="preserve">” </w:t>
+      </w:r>
+      <w:hyperlink r:id="rId20" w:history="1">
+        <w:r>
+          <w:rPr>
+            <w:rStyle w:val="Hyperlink"/>
+            <w:rFonts w:cstheme="minorHAnsi"/>
+            <w:sz w:val="24"/>
+            <w:szCs w:val="24"/>
+          </w:rPr>
+          <w:t>https://www.cs.ubc.ca/~lowe/papers/ijcv04.pdf</w:t>
+        </w:r>
+      </w:hyperlink>
+    </w:p>
+    <w:p>
+      <w:pPr>
+        <w:autoSpaceDE w:val="0"/>
+        <w:autoSpaceDN w:val="0"/>
+        <w:adjustRightInd w:val="0"/>
+        <w:spacing w:after="0" w:line="240" w:lineRule="auto"/>
+        <w:rPr>
+          <w:rFonts w:cstheme="minorHAnsi"/>
+          <w:sz w:val="24"/>
+          <w:szCs w:val="24"/>
+        </w:rPr>
+      </w:pPr>
+      <w:r>
+        <w:rPr>
+          <w:rFonts w:cstheme="minorHAnsi"/>
+          <w:sz w:val="24"/>
+          <w:szCs w:val="24"/>
+        </w:rPr>
+        <w:t xml:space="preserve"> [</w:t>
+      </w:r>
+      <w:r>
+        <w:rPr>
+          <w:rFonts w:cstheme="minorHAnsi"/>
+          <w:sz w:val="24"/>
+          <w:szCs w:val="24"/>
+        </w:rPr>
+        <w:t>] http://www.vision.ee.ethz.ch/en/publications/papers/articles/eth_biwi_00517.pdf</w:t>
+      </w:r>
+    </w:p>
+    <w:p>
+      <w:pPr>
+        <w:autoSpaceDE w:val="0"/>
+        <w:autoSpaceDN w:val="0"/>
+        <w:adjustRightInd w:val="0"/>
+        <w:spacing w:after="0" w:line="240" w:lineRule="auto"/>
+        <w:rPr>
+          <w:rFonts w:cstheme="minorHAnsi"/>
+          <w:sz w:val="24"/>
+          <w:szCs w:val="24"/>
+        </w:rPr>
+      </w:pPr>
+      <w:r>
+        <w:rPr>
+          <w:rFonts w:cstheme="minorHAnsi"/>
+          <w:sz w:val="24"/>
+          <w:szCs w:val="24"/>
+        </w:rPr>
+        <w:t>[</w:t>
+      </w:r>
+      <w:r>
+        <w:rPr>
+          <w:rFonts w:cstheme="minorHAnsi"/>
+          <w:sz w:val="24"/>
+          <w:szCs w:val="24"/>
+        </w:rPr>
+        <w:t>] https://computervisionblog.wordpress.com/2012/01/29/how-things-work-amazon-flow-appalgorithm/</w:t>
+      </w:r>
+    </w:p>
+    <w:p>
+      <w:pPr>
+        <w:autoSpaceDE w:val="0"/>
+        <w:autoSpaceDN w:val="0"/>
+        <w:adjustRightInd w:val="0"/>
+        <w:spacing w:after="0" w:line="240" w:lineRule="auto"/>
+        <w:rPr>
+          <w:rFonts w:cstheme="minorHAnsi"/>
+          <w:sz w:val="24"/>
+          <w:szCs w:val="24"/>
+        </w:rPr>
+      </w:pPr>
+      <w:proofErr w:type="gramStart"/>
+      <w:r>
+        <w:rPr>
+          <w:rFonts w:cstheme="minorHAnsi"/>
+          <w:sz w:val="24"/>
+          <w:szCs w:val="24"/>
+        </w:rPr>
+        <w:t>[</w:t>
+      </w:r>
+      <w:r>
+        <w:rPr>
+          <w:rFonts w:cstheme="minorHAnsi"/>
+          <w:sz w:val="24"/>
+          <w:szCs w:val="24"/>
+        </w:rPr>
+        <w:t>] http://papers.nips.cc/paper/4824-imagenet-classification-with-deep-convolutional-neuralnetworks.</w:t>
+      </w:r>
+      <w:proofErr w:type="gramEnd"/>
+    </w:p>
+    <w:p>
+      <w:pPr>
+        <w:autoSpaceDE w:val="0"/>
+        <w:autoSpaceDN w:val="0"/>
+        <w:adjustRightInd w:val="0"/>
+        <w:spacing w:after="0" w:line="240" w:lineRule="auto"/>
+        <w:rPr>
+          <w:rFonts w:cstheme="minorHAnsi"/>
+          <w:sz w:val="24"/>
+          <w:szCs w:val="24"/>
+        </w:rPr>
+      </w:pPr>
+      <w:proofErr w:type="gramStart"/>
+      <w:r>
+        <w:rPr>
+          <w:rFonts w:cstheme="minorHAnsi"/>
+          <w:sz w:val="24"/>
+          <w:szCs w:val="24"/>
+        </w:rPr>
+        <w:t>pdf</w:t>
+      </w:r>
+      <w:proofErr w:type="gramEnd"/>
+    </w:p>
+    <w:p>
+      <w:pPr>
+        <w:autoSpaceDE w:val="0"/>
+        <w:autoSpaceDN w:val="0"/>
+        <w:adjustRightInd w:val="0"/>
+        <w:spacing w:after="0" w:line="240" w:lineRule="auto"/>
+        <w:rPr>
+          <w:rFonts w:cstheme="minorHAnsi"/>
+          <w:sz w:val="24"/>
+          <w:szCs w:val="24"/>
+        </w:rPr>
+      </w:pPr>
+      <w:r>
+        <w:rPr>
+          <w:rFonts w:cstheme="minorHAnsi"/>
+          <w:sz w:val="24"/>
+          <w:szCs w:val="24"/>
+        </w:rPr>
+        <w:t xml:space="preserve"> </w:t>
+      </w:r>
+      <w:r>
+        <w:rPr>
+          <w:rFonts w:cstheme="minorHAnsi"/>
+          <w:sz w:val="24"/>
+          <w:szCs w:val="24"/>
+        </w:rPr>
+        <w:t>[</w:t>
+      </w:r>
+      <w:r>
+        <w:rPr>
+          <w:rFonts w:cstheme="minorHAnsi"/>
+          <w:sz w:val="24"/>
+          <w:szCs w:val="24"/>
+        </w:rPr>
+        <w:t>] https://en.wikipedia.org/wiki/Gradient_descent</w:t>
+      </w:r>
+    </w:p>
+    <w:p>
+      <w:pPr>
+        <w:autoSpaceDE w:val="0"/>
+        <w:autoSpaceDN w:val="0"/>
+        <w:adjustRightInd w:val="0"/>
+        <w:spacing w:after="0" w:line="240" w:lineRule="auto"/>
+        <w:rPr>
+          <w:rFonts w:cstheme="minorHAnsi"/>
+          <w:sz w:val="24"/>
+          <w:szCs w:val="24"/>
+        </w:rPr>
+      </w:pPr>
+      <w:r>
+        <w:rPr>
+          <w:rFonts w:cstheme="minorHAnsi"/>
+          <w:sz w:val="24"/>
+          <w:szCs w:val="24"/>
+        </w:rPr>
+        <w:t>[</w:t>
+      </w:r>
+      <w:r>
+        <w:rPr>
+          <w:rFonts w:cstheme="minorHAnsi"/>
+          <w:sz w:val="24"/>
+          <w:szCs w:val="24"/>
+        </w:rPr>
+        <w:t>] https://en.wikipedia.org/wiki/Stochastic_gradient_descent</w:t>
+      </w:r>
+    </w:p>
+    <w:p>
+      <w:pPr>
+        <w:autoSpaceDE w:val="0"/>
+        <w:autoSpaceDN w:val="0"/>
+        <w:adjustRightInd w:val="0"/>
+        <w:spacing w:after="0" w:line="240" w:lineRule="auto"/>
+        <w:rPr>
+          <w:rFonts w:cstheme="minorHAnsi"/>
+          <w:sz w:val="24"/>
+          <w:szCs w:val="24"/>
+        </w:rPr>
+      </w:pPr>
+      <w:r>
+        <w:rPr>
+          <w:rFonts w:cstheme="minorHAnsi"/>
+          <w:sz w:val="24"/>
+          <w:szCs w:val="24"/>
+        </w:rPr>
+        <w:t>[</w:t>
+      </w:r>
+      <w:r>
+        <w:rPr>
+          <w:rFonts w:cstheme="minorHAnsi"/>
+          <w:sz w:val="24"/>
+          <w:szCs w:val="24"/>
+        </w:rPr>
+        <w:t xml:space="preserve">] </w:t>
+      </w:r>
+      <w:hyperlink r:id="rId21" w:history="1">
+        <w:r>
+          <w:rPr>
+            <w:rStyle w:val="Hyperlink"/>
+            <w:rFonts w:cstheme="minorHAnsi"/>
+            <w:sz w:val="24"/>
+            <w:szCs w:val="24"/>
+          </w:rPr>
+          <w:t>https://en.wikipedia.org/wiki/Backpropagation</w:t>
+        </w:r>
+      </w:hyperlink>
+    </w:p>
+    <w:p>
+      <w:pPr>
+        <w:autoSpaceDE w:val="0"/>
+        <w:autoSpaceDN w:val="0"/>
+        <w:adjustRightInd w:val="0"/>
+        <w:spacing w:after="0" w:line="240" w:lineRule="auto"/>
+        <w:rPr>
+          <w:rFonts w:cstheme="minorHAnsi"/>
+          <w:sz w:val="24"/>
+          <w:szCs w:val="24"/>
+        </w:rPr>
+      </w:pPr>
     </w:p>
     <w:p>
       <w:pPr>
@@ -2467,7 +3286,7 @@
         <w:adjustRightInd w:val="0"/>
         <w:spacing w:before="120" w:after="120" w:line="240" w:lineRule="auto"/>
         <w:rPr>
-          <w:rFonts w:ascii="Calibri" w:hAnsi="Calibri" w:cs="Calibri"/>
+          <w:rFonts w:cstheme="minorHAnsi"/>
           <w:color w:val="0563C2"/>
           <w:sz w:val="24"/>
           <w:szCs w:val="24"/>
@@ -2475,36 +3294,19 @@
       </w:pPr>
       <w:r>
         <w:rPr>
-          <w:rFonts w:ascii="Calibri" w:hAnsi="Calibri" w:cs="Calibri"/>
+          <w:rFonts w:cstheme="minorHAnsi"/>
           <w:color w:val="000000"/>
           <w:sz w:val="24"/>
           <w:szCs w:val="24"/>
         </w:rPr>
-        <w:t>[1</w:t>
-      </w:r>
-      <w:r>
-        <w:rPr>
-          <w:rFonts w:ascii="Calibri" w:hAnsi="Calibri" w:cs="Calibri"/>
-          <w:color w:val="000000"/>
-          <w:sz w:val="24"/>
-          <w:szCs w:val="24"/>
-        </w:rPr>
-        <w:t xml:space="preserve">] </w:t>
-      </w:r>
-      <w:r>
-        <w:rPr>
-          <w:rFonts w:ascii="Calibri" w:hAnsi="Calibri" w:cs="Calibri"/>
-          <w:color w:val="000000"/>
-          <w:sz w:val="24"/>
-          <w:szCs w:val="24"/>
-        </w:rPr>
-        <w:t xml:space="preserve">“The CIFAR-10 dataset” </w:t>
-      </w:r>
-      <w:hyperlink r:id="rId14" w:history="1">
+        <w:lastRenderedPageBreak/>
+        <w:t xml:space="preserve">[1] “The CIFAR-10 dataset” </w:t>
+      </w:r>
+      <w:hyperlink r:id="rId22" w:history="1">
         <w:r>
           <w:rPr>
             <w:rStyle w:val="Hyperlink"/>
-            <w:rFonts w:ascii="Calibri" w:hAnsi="Calibri" w:cs="Calibri"/>
+            <w:rFonts w:cstheme="minorHAnsi"/>
             <w:sz w:val="24"/>
             <w:szCs w:val="24"/>
           </w:rPr>
@@ -2514,488 +3316,10 @@
     </w:p>
     <w:p>
       <w:pPr>
-        <w:spacing w:before="120" w:after="120" w:line="240" w:lineRule="auto"/>
-        <w:outlineLvl w:val="2"/>
-        <w:rPr>
-          <w:rFonts w:ascii="Calibri" w:hAnsi="Calibri" w:cs="Calibri"/>
-          <w:sz w:val="24"/>
-          <w:szCs w:val="24"/>
-        </w:rPr>
-      </w:pPr>
-      <w:r>
-        <w:rPr>
-          <w:rFonts w:ascii="Calibri" w:hAnsi="Calibri" w:cs="Calibri"/>
-          <w:sz w:val="24"/>
-          <w:szCs w:val="24"/>
-        </w:rPr>
-        <w:t>[</w:t>
-      </w:r>
-      <w:r>
-        <w:rPr>
-          <w:rFonts w:ascii="Calibri" w:hAnsi="Calibri" w:cs="Calibri"/>
-          <w:sz w:val="24"/>
-          <w:szCs w:val="24"/>
-        </w:rPr>
-        <w:t>2</w:t>
-      </w:r>
-      <w:r>
-        <w:rPr>
-          <w:rFonts w:ascii="Calibri" w:hAnsi="Calibri" w:cs="Calibri"/>
-          <w:sz w:val="24"/>
-          <w:szCs w:val="24"/>
-        </w:rPr>
-        <w:t xml:space="preserve">] “Tensorflow” </w:t>
-      </w:r>
-      <w:hyperlink r:id="rId15" w:history="1">
-        <w:r>
-          <w:rPr>
-            <w:rStyle w:val="Hyperlink"/>
-            <w:rFonts w:ascii="Calibri" w:hAnsi="Calibri" w:cs="Calibri"/>
-            <w:sz w:val="24"/>
-            <w:szCs w:val="24"/>
-          </w:rPr>
-          <w:t>https://www.tensorflow.org/</w:t>
-        </w:r>
-      </w:hyperlink>
-    </w:p>
-    <w:p>
-      <w:pPr>
-        <w:spacing w:before="120" w:after="120" w:line="240" w:lineRule="auto"/>
-        <w:outlineLvl w:val="2"/>
-        <w:rPr>
-          <w:rFonts w:ascii="Calibri" w:hAnsi="Calibri" w:cs="Calibri"/>
-          <w:sz w:val="24"/>
-          <w:szCs w:val="24"/>
-        </w:rPr>
-      </w:pPr>
-      <w:r>
-        <w:rPr>
-          <w:rFonts w:ascii="Calibri" w:hAnsi="Calibri" w:cs="Calibri"/>
-          <w:sz w:val="24"/>
-          <w:szCs w:val="24"/>
-        </w:rPr>
-        <w:t>[</w:t>
-      </w:r>
-      <w:r>
-        <w:rPr>
-          <w:rFonts w:ascii="Calibri" w:hAnsi="Calibri" w:cs="Calibri"/>
-          <w:sz w:val="24"/>
-          <w:szCs w:val="24"/>
-        </w:rPr>
-        <w:t>3</w:t>
-      </w:r>
-      <w:r>
-        <w:rPr>
-          <w:rFonts w:ascii="Calibri" w:hAnsi="Calibri" w:cs="Calibri"/>
-          <w:sz w:val="24"/>
-          <w:szCs w:val="24"/>
-        </w:rPr>
-        <w:t xml:space="preserve">] </w:t>
-      </w:r>
-      <w:r>
-        <w:rPr>
-          <w:sz w:val="23"/>
-          <w:szCs w:val="23"/>
-        </w:rPr>
-        <w:t xml:space="preserve">"CS231n Convolutional Neural Networks for Visual Recognition" </w:t>
-      </w:r>
-      <w:hyperlink r:id="rId16" w:history="1">
-        <w:r>
-          <w:rPr>
-            <w:rStyle w:val="Hyperlink"/>
-            <w:sz w:val="23"/>
-            <w:szCs w:val="23"/>
-          </w:rPr>
-          <w:t>http://cs231n.github.io/convolutional-networks/</w:t>
-        </w:r>
-      </w:hyperlink>
-    </w:p>
-    <w:p>
-      <w:pPr>
-        <w:spacing w:before="120" w:after="120" w:line="240" w:lineRule="auto"/>
-        <w:outlineLvl w:val="2"/>
-        <w:rPr>
-          <w:rFonts w:ascii="Calibri" w:hAnsi="Calibri" w:cs="Calibri"/>
-          <w:sz w:val="24"/>
-          <w:szCs w:val="24"/>
-        </w:rPr>
-      </w:pPr>
-      <w:r>
-        <w:rPr>
-          <w:rFonts w:ascii="Calibri" w:hAnsi="Calibri" w:cs="Calibri"/>
-          <w:sz w:val="24"/>
-          <w:szCs w:val="24"/>
-        </w:rPr>
-        <w:t xml:space="preserve"> </w:t>
-      </w:r>
-      <w:r>
-        <w:rPr>
-          <w:rFonts w:ascii="Calibri" w:hAnsi="Calibri" w:cs="Calibri"/>
-          <w:sz w:val="24"/>
-          <w:szCs w:val="24"/>
-        </w:rPr>
-        <w:t>[</w:t>
-      </w:r>
-      <w:r>
-        <w:rPr>
-          <w:rFonts w:ascii="Calibri" w:hAnsi="Calibri" w:cs="Calibri"/>
-          <w:sz w:val="24"/>
-          <w:szCs w:val="24"/>
-        </w:rPr>
-        <w:t>4</w:t>
-      </w:r>
-      <w:r>
-        <w:rPr>
-          <w:rFonts w:ascii="Calibri" w:hAnsi="Calibri" w:cs="Calibri"/>
-          <w:sz w:val="24"/>
-          <w:szCs w:val="24"/>
-        </w:rPr>
-        <w:t xml:space="preserve">] “Learn </w:t>
-      </w:r>
-      <w:proofErr w:type="spellStart"/>
-      <w:r>
-        <w:rPr>
-          <w:rFonts w:ascii="Calibri" w:hAnsi="Calibri" w:cs="Calibri"/>
-          <w:sz w:val="24"/>
-          <w:szCs w:val="24"/>
-        </w:rPr>
-        <w:t>TensorFlow</w:t>
-      </w:r>
-      <w:proofErr w:type="spellEnd"/>
-      <w:r>
-        <w:rPr>
-          <w:rFonts w:ascii="Calibri" w:hAnsi="Calibri" w:cs="Calibri"/>
-          <w:sz w:val="24"/>
-          <w:szCs w:val="24"/>
-        </w:rPr>
-        <w:t xml:space="preserve"> and Deep Learning, without a Ph.D.” </w:t>
-      </w:r>
-      <w:hyperlink r:id="rId17" w:history="1">
-        <w:r>
-          <w:rPr>
-            <w:rStyle w:val="Hyperlink"/>
-            <w:rFonts w:ascii="Calibri" w:hAnsi="Calibri" w:cs="Calibri"/>
-            <w:sz w:val="24"/>
-            <w:szCs w:val="24"/>
-          </w:rPr>
-          <w:t>https://cloud.google.com/blog/big-data/2017/01/learn-tensorflow-and-deep-learning-without-a-phd</w:t>
-        </w:r>
-      </w:hyperlink>
-    </w:p>
-    <w:p>
-      <w:pPr>
-        <w:spacing w:before="120" w:after="120" w:line="240" w:lineRule="auto"/>
-        <w:outlineLvl w:val="2"/>
-        <w:rPr>
-          <w:rFonts w:ascii="Calibri" w:hAnsi="Calibri" w:cs="Calibri"/>
-          <w:sz w:val="24"/>
-          <w:szCs w:val="24"/>
-        </w:rPr>
-      </w:pPr>
-      <w:r>
-        <w:rPr>
-          <w:rFonts w:ascii="Calibri" w:hAnsi="Calibri" w:cs="Calibri"/>
-          <w:sz w:val="24"/>
-          <w:szCs w:val="24"/>
-        </w:rPr>
-        <w:t xml:space="preserve">[5] “Why You Should Use Cross-Entropy Error Instead of Classification Error or Mean Squared Error for Neural Network Classifier Training” </w:t>
-      </w:r>
-      <w:hyperlink r:id="rId18" w:history="1">
-        <w:r>
-          <w:rPr>
-            <w:rStyle w:val="Hyperlink"/>
-            <w:rFonts w:ascii="Calibri" w:hAnsi="Calibri" w:cs="Calibri"/>
-            <w:sz w:val="24"/>
-            <w:szCs w:val="24"/>
-          </w:rPr>
-          <w:t>https://jamesmccaffrey.wordpress.com/2013/11/05/why-you-should-use-cross-entropy-error-instead-of-classification-error-or-mean-squared-error-for-neural-network-classifier-training/</w:t>
-        </w:r>
-      </w:hyperlink>
-    </w:p>
-    <w:p>
-      <w:pPr>
-        <w:autoSpaceDE w:val="0"/>
-        <w:autoSpaceDN w:val="0"/>
-        <w:adjustRightInd w:val="0"/>
-        <w:spacing w:after="0" w:line="240" w:lineRule="auto"/>
-        <w:rPr>
-          <w:rFonts w:ascii="Calibri" w:hAnsi="Calibri" w:cs="Calibri"/>
-          <w:sz w:val="24"/>
-          <w:szCs w:val="24"/>
-        </w:rPr>
-      </w:pPr>
-    </w:p>
-    <w:p>
-      <w:pPr>
-        <w:spacing w:before="120" w:after="120" w:line="240" w:lineRule="auto"/>
-        <w:outlineLvl w:val="2"/>
-        <w:rPr>
-          <w:rFonts w:ascii="Calibri" w:hAnsi="Calibri" w:cs="Calibri"/>
-          <w:sz w:val="24"/>
-          <w:szCs w:val="24"/>
-        </w:rPr>
-      </w:pPr>
-      <w:r>
-        <w:rPr>
-          <w:rFonts w:ascii="Calibri" w:hAnsi="Calibri" w:cs="Calibri"/>
-          <w:sz w:val="24"/>
-          <w:szCs w:val="24"/>
-        </w:rPr>
-        <w:t xml:space="preserve">[] “Distinctive Image Features from Scale-Invariant </w:t>
-      </w:r>
-      <w:proofErr w:type="spellStart"/>
-      <w:r>
-        <w:rPr>
-          <w:rFonts w:ascii="Calibri" w:hAnsi="Calibri" w:cs="Calibri"/>
-          <w:sz w:val="24"/>
-          <w:szCs w:val="24"/>
-        </w:rPr>
-        <w:t>Keypoints</w:t>
-      </w:r>
-      <w:proofErr w:type="spellEnd"/>
-      <w:r>
-        <w:rPr>
-          <w:rFonts w:ascii="Calibri" w:hAnsi="Calibri" w:cs="Calibri"/>
-          <w:sz w:val="24"/>
-          <w:szCs w:val="24"/>
-        </w:rPr>
-        <w:t xml:space="preserve">” </w:t>
-      </w:r>
-      <w:hyperlink r:id="rId19" w:history="1">
-        <w:r>
-          <w:rPr>
-            <w:rStyle w:val="Hyperlink"/>
-            <w:rFonts w:ascii="Calibri" w:hAnsi="Calibri" w:cs="Calibri"/>
-            <w:sz w:val="24"/>
-            <w:szCs w:val="24"/>
-          </w:rPr>
-          <w:t>https://www.cs.ubc.ca/~lowe/papers/ijcv04.pdf</w:t>
-        </w:r>
-      </w:hyperlink>
-    </w:p>
-    <w:p>
-      <w:pPr>
-        <w:autoSpaceDE w:val="0"/>
-        <w:autoSpaceDN w:val="0"/>
-        <w:adjustRightInd w:val="0"/>
-        <w:spacing w:after="0" w:line="240" w:lineRule="auto"/>
-        <w:rPr>
-          <w:rFonts w:ascii="Calibri" w:hAnsi="Calibri" w:cs="Calibri"/>
-          <w:sz w:val="24"/>
-          <w:szCs w:val="24"/>
-        </w:rPr>
-      </w:pPr>
-      <w:r>
-        <w:rPr>
-          <w:rFonts w:ascii="Calibri" w:hAnsi="Calibri" w:cs="Calibri"/>
-          <w:sz w:val="24"/>
-          <w:szCs w:val="24"/>
-        </w:rPr>
-        <w:t xml:space="preserve"> </w:t>
-      </w:r>
-      <w:r>
-        <w:rPr>
-          <w:rFonts w:ascii="Calibri" w:hAnsi="Calibri" w:cs="Calibri"/>
-          <w:sz w:val="24"/>
-          <w:szCs w:val="24"/>
-        </w:rPr>
-        <w:t>[</w:t>
-      </w:r>
-      <w:r>
-        <w:rPr>
-          <w:rFonts w:ascii="Calibri" w:hAnsi="Calibri" w:cs="Calibri"/>
-          <w:sz w:val="24"/>
-          <w:szCs w:val="24"/>
-        </w:rPr>
-        <w:t>] http://www.vision.ee.ethz.ch/en/publications/papers/articles/eth_biwi_00517.pdf</w:t>
-      </w:r>
-    </w:p>
-    <w:p>
-      <w:pPr>
-        <w:autoSpaceDE w:val="0"/>
-        <w:autoSpaceDN w:val="0"/>
-        <w:adjustRightInd w:val="0"/>
-        <w:spacing w:after="0" w:line="240" w:lineRule="auto"/>
-        <w:rPr>
-          <w:rFonts w:ascii="Calibri" w:hAnsi="Calibri" w:cs="Calibri"/>
-          <w:sz w:val="24"/>
-          <w:szCs w:val="24"/>
-        </w:rPr>
-      </w:pPr>
-      <w:r>
-        <w:rPr>
-          <w:rFonts w:ascii="Calibri" w:hAnsi="Calibri" w:cs="Calibri"/>
-          <w:sz w:val="24"/>
-          <w:szCs w:val="24"/>
-        </w:rPr>
-        <w:t>[</w:t>
-      </w:r>
-      <w:r>
-        <w:rPr>
-          <w:rFonts w:ascii="Calibri" w:hAnsi="Calibri" w:cs="Calibri"/>
-          <w:sz w:val="24"/>
-          <w:szCs w:val="24"/>
-        </w:rPr>
-        <w:t>] https://computervisionblog.wordpress.com/2012/01/29/how-things-work-amazon-flow-appalgorithm/</w:t>
-      </w:r>
-    </w:p>
-    <w:p>
-      <w:pPr>
-        <w:autoSpaceDE w:val="0"/>
-        <w:autoSpaceDN w:val="0"/>
-        <w:adjustRightInd w:val="0"/>
-        <w:spacing w:after="0" w:line="240" w:lineRule="auto"/>
-        <w:rPr>
-          <w:rFonts w:ascii="Calibri" w:hAnsi="Calibri" w:cs="Calibri"/>
-          <w:sz w:val="24"/>
-          <w:szCs w:val="24"/>
-        </w:rPr>
-      </w:pPr>
-      <w:proofErr w:type="gramStart"/>
-      <w:r>
-        <w:rPr>
-          <w:rFonts w:ascii="Calibri" w:hAnsi="Calibri" w:cs="Calibri"/>
-          <w:sz w:val="24"/>
-          <w:szCs w:val="24"/>
-        </w:rPr>
-        <w:t>[</w:t>
-      </w:r>
-      <w:r>
-        <w:rPr>
-          <w:rFonts w:ascii="Calibri" w:hAnsi="Calibri" w:cs="Calibri"/>
-          <w:sz w:val="24"/>
-          <w:szCs w:val="24"/>
-        </w:rPr>
-        <w:t>] http://papers.nips.cc/paper/4824-imagenet-classification-with-deep-convolutional-neuralnetworks.</w:t>
-      </w:r>
-      <w:proofErr w:type="gramEnd"/>
-    </w:p>
-    <w:p>
-      <w:pPr>
-        <w:autoSpaceDE w:val="0"/>
-        <w:autoSpaceDN w:val="0"/>
-        <w:adjustRightInd w:val="0"/>
-        <w:spacing w:after="0" w:line="240" w:lineRule="auto"/>
-        <w:rPr>
-          <w:rFonts w:ascii="Calibri" w:hAnsi="Calibri" w:cs="Calibri"/>
-          <w:sz w:val="24"/>
-          <w:szCs w:val="24"/>
-        </w:rPr>
-      </w:pPr>
-      <w:proofErr w:type="gramStart"/>
-      <w:r>
-        <w:rPr>
-          <w:rFonts w:ascii="Calibri" w:hAnsi="Calibri" w:cs="Calibri"/>
-          <w:sz w:val="24"/>
-          <w:szCs w:val="24"/>
-        </w:rPr>
-        <w:t>pdf</w:t>
-      </w:r>
-      <w:proofErr w:type="gramEnd"/>
-    </w:p>
-    <w:p>
-      <w:pPr>
-        <w:autoSpaceDE w:val="0"/>
-        <w:autoSpaceDN w:val="0"/>
-        <w:adjustRightInd w:val="0"/>
-        <w:spacing w:after="0" w:line="240" w:lineRule="auto"/>
-        <w:rPr>
-          <w:rFonts w:ascii="Calibri" w:hAnsi="Calibri" w:cs="Calibri"/>
-          <w:sz w:val="24"/>
-          <w:szCs w:val="24"/>
-        </w:rPr>
-      </w:pPr>
-      <w:r>
-        <w:rPr>
-          <w:rFonts w:ascii="Calibri" w:hAnsi="Calibri" w:cs="Calibri"/>
-          <w:sz w:val="24"/>
-          <w:szCs w:val="24"/>
-        </w:rPr>
-        <w:t xml:space="preserve"> </w:t>
-      </w:r>
-      <w:r>
-        <w:rPr>
-          <w:rFonts w:ascii="Calibri" w:hAnsi="Calibri" w:cs="Calibri"/>
-          <w:sz w:val="24"/>
-          <w:szCs w:val="24"/>
-        </w:rPr>
-        <w:t>[</w:t>
-      </w:r>
-      <w:r>
-        <w:rPr>
-          <w:rFonts w:ascii="Calibri" w:hAnsi="Calibri" w:cs="Calibri"/>
-          <w:sz w:val="24"/>
-          <w:szCs w:val="24"/>
-        </w:rPr>
-        <w:t>] https://en.wikipedia.org/wiki/Gradient_descent</w:t>
-      </w:r>
-    </w:p>
-    <w:p>
-      <w:pPr>
-        <w:autoSpaceDE w:val="0"/>
-        <w:autoSpaceDN w:val="0"/>
-        <w:adjustRightInd w:val="0"/>
-        <w:spacing w:after="0" w:line="240" w:lineRule="auto"/>
-        <w:rPr>
-          <w:rFonts w:ascii="Calibri" w:hAnsi="Calibri" w:cs="Calibri"/>
-          <w:sz w:val="24"/>
-          <w:szCs w:val="24"/>
-        </w:rPr>
-      </w:pPr>
-      <w:r>
-        <w:rPr>
-          <w:rFonts w:ascii="Calibri" w:hAnsi="Calibri" w:cs="Calibri"/>
-          <w:sz w:val="24"/>
-          <w:szCs w:val="24"/>
-        </w:rPr>
-        <w:t>[</w:t>
-      </w:r>
-      <w:r>
-        <w:rPr>
-          <w:rFonts w:ascii="Calibri" w:hAnsi="Calibri" w:cs="Calibri"/>
-          <w:sz w:val="24"/>
-          <w:szCs w:val="24"/>
-        </w:rPr>
-        <w:t>] https://en.wikipedia.org/wiki/Stochastic_gradient_descent</w:t>
-      </w:r>
-    </w:p>
-    <w:p>
-      <w:pPr>
-        <w:autoSpaceDE w:val="0"/>
-        <w:autoSpaceDN w:val="0"/>
-        <w:adjustRightInd w:val="0"/>
-        <w:spacing w:after="0" w:line="240" w:lineRule="auto"/>
-        <w:rPr>
-          <w:rFonts w:ascii="Calibri" w:hAnsi="Calibri" w:cs="Calibri"/>
-          <w:sz w:val="24"/>
-          <w:szCs w:val="24"/>
-        </w:rPr>
-      </w:pPr>
-      <w:r>
-        <w:rPr>
-          <w:rFonts w:ascii="Calibri" w:hAnsi="Calibri" w:cs="Calibri"/>
-          <w:sz w:val="24"/>
-          <w:szCs w:val="24"/>
-        </w:rPr>
-        <w:t>[</w:t>
-      </w:r>
-      <w:bookmarkStart w:id="0" w:name="_GoBack"/>
-      <w:bookmarkEnd w:id="0"/>
-      <w:r>
-        <w:rPr>
-          <w:rFonts w:ascii="Calibri" w:hAnsi="Calibri" w:cs="Calibri"/>
-          <w:sz w:val="24"/>
-          <w:szCs w:val="24"/>
-        </w:rPr>
-        <w:t>] https://en.wikipedia.org/wiki/Backpropagation</w:t>
-      </w:r>
-    </w:p>
-    <w:p>
-      <w:pPr>
         <w:spacing w:before="360" w:after="240" w:line="240" w:lineRule="auto"/>
         <w:outlineLvl w:val="2"/>
         <w:rPr>
-          <w:rFonts w:ascii="Segoe UI" w:eastAsia="Times New Roman" w:hAnsi="Segoe UI" w:cs="Segoe UI"/>
+          <w:rFonts w:eastAsia="Times New Roman" w:cstheme="minorHAnsi"/>
           <w:b/>
           <w:bCs/>
           <w:color w:val="24292E"/>

</xml_diff>